<commit_message>
revisão final do documento para impressão
</commit_message>
<xml_diff>
--- a/doc/TCC - Vinicius Temoteo Ferrari.docx
+++ b/doc/TCC - Vinicius Temoteo Ferrari.docx
@@ -2303,12 +2303,20 @@
           <w:rFonts w:ascii="Arial" w:hAnsi="Arial" w:cs="Arial"/>
           <w:bCs/>
         </w:rPr>
-        <w:t>No processo de implementação de software é comum o programador cometer problemas de código e designe</w:t>
+        <w:t xml:space="preserve">No processo de implementação de software é comum o programador cometer problemas de código e </w:t>
       </w:r>
       <w:r>
         <w:rPr>
           <w:rFonts w:ascii="Arial" w:hAnsi="Arial" w:cs="Arial"/>
           <w:bCs/>
+          <w:i/>
+        </w:rPr>
+        <w:t>design</w:t>
+      </w:r>
+      <w:r>
+        <w:rPr>
+          <w:rFonts w:ascii="Arial" w:hAnsi="Arial" w:cs="Arial"/>
+          <w:bCs/>
         </w:rPr>
         <w:t xml:space="preserve"> devido a, por exemplo, falta de experiência na linguagem, excesso de informaç</w:t>
       </w:r>
@@ -2338,20 +2346,27 @@
           <w:rFonts w:ascii="Arial" w:hAnsi="Arial" w:cs="Arial"/>
           <w:bCs/>
         </w:rPr>
-        <w:t>para que o prazo da entrega possa ser cumprido. Com a intenç</w:t>
+        <w:t xml:space="preserve">para que o prazo da entrega possa ser cumprido. </w:t>
       </w:r>
       <w:r>
         <w:rPr>
           <w:rFonts w:ascii="Arial" w:hAnsi="Arial" w:cs="Arial"/>
           <w:bCs/>
         </w:rPr>
-        <w:t xml:space="preserve">ão de minimizar as más práticas, </w:t>
+        <w:t>Na tentativa</w:t>
       </w:r>
       <w:r>
         <w:rPr>
           <w:rFonts w:ascii="Arial" w:hAnsi="Arial" w:cs="Arial"/>
           <w:bCs/>
         </w:rPr>
+        <w:t xml:space="preserve"> de minimizar as más práticas, </w:t>
+      </w:r>
+      <w:r>
+        <w:rPr>
+          <w:rFonts w:ascii="Arial" w:hAnsi="Arial" w:cs="Arial"/>
+          <w:bCs/>
+        </w:rPr>
         <w:t>diferentes linguagens, paradigmas e</w:t>
       </w:r>
       <w:r>
@@ -2461,12 +2476,27 @@
           <w:rFonts w:ascii="Arial" w:hAnsi="Arial" w:cs="Arial"/>
           <w:bCs/>
         </w:rPr>
-        <w:t xml:space="preserve">om auxílio de um framework de testes </w:t>
+        <w:t xml:space="preserve">om auxílio de um </w:t>
       </w:r>
       <w:r>
         <w:rPr>
           <w:rFonts w:ascii="Arial" w:hAnsi="Arial" w:cs="Arial"/>
           <w:bCs/>
+          <w:i/>
+        </w:rPr>
+        <w:t>framework</w:t>
+      </w:r>
+      <w:r>
+        <w:rPr>
+          <w:rFonts w:ascii="Arial" w:hAnsi="Arial" w:cs="Arial"/>
+          <w:bCs/>
+        </w:rPr>
+        <w:t xml:space="preserve"> de testes </w:t>
+      </w:r>
+      <w:r>
+        <w:rPr>
+          <w:rFonts w:ascii="Arial" w:hAnsi="Arial" w:cs="Arial"/>
+          <w:bCs/>
         </w:rPr>
         <w:t xml:space="preserve">na linguagem Java </w:t>
       </w:r>
@@ -2638,7 +2668,22 @@
           <w:rFonts w:ascii="Arial" w:hAnsi="Arial" w:cs="Arial"/>
           <w:bCs/>
         </w:rPr>
-        <w:t xml:space="preserve"> fim de obter um design adequado, desacoplado, e com um bom alcance de cobertura de testes</w:t>
+        <w:t xml:space="preserve"> fim de obter um </w:t>
+      </w:r>
+      <w:r>
+        <w:rPr>
+          <w:rFonts w:ascii="Arial" w:hAnsi="Arial" w:cs="Arial"/>
+          <w:bCs/>
+          <w:i/>
+        </w:rPr>
+        <w:t>design</w:t>
+      </w:r>
+      <w:r>
+        <w:rPr>
+          <w:rFonts w:ascii="Arial" w:hAnsi="Arial" w:cs="Arial"/>
+          <w:bCs/>
+        </w:rPr>
+        <w:t xml:space="preserve"> adequado, desacoplado, e com um bom alcance de cobertura de testes</w:t>
       </w:r>
       <w:r>
         <w:rPr>
@@ -2726,7 +2771,6 @@
           <w:rFonts w:ascii="Arial" w:hAnsi="Arial" w:cs="Arial"/>
           <w:b/>
           <w:bCs/>
-          <w:lang w:val="en-US"/>
         </w:rPr>
       </w:pPr>
       <w:r>
@@ -2734,7 +2778,6 @@
           <w:rFonts w:ascii="Arial" w:hAnsi="Arial" w:cs="Arial"/>
           <w:b/>
           <w:bCs/>
-          <w:lang w:val="en-US"/>
         </w:rPr>
         <w:br w:type="page"/>
       </w:r>
@@ -2824,8 +2867,6 @@
         <w:widowControl/>
         <w:suppressAutoHyphens w:val="0"/>
         <w:spacing w:before="280" w:after="280" w:line="360" w:lineRule="auto"/>
-        <w:ind w:firstLine="709"/>
-        <w:jc w:val="both"/>
         <w:rPr>
           <w:rFonts w:ascii="Arial" w:hAnsi="Arial" w:cs="Arial"/>
           <w:bCs/>
@@ -2838,7 +2879,7 @@
           <w:bCs/>
           <w:lang w:val="en-US"/>
         </w:rPr>
-        <w:t xml:space="preserve">In order to facilitate repetitive tasks, time consuming or requires a large volume of information to be processed, languages ​​have been created that computers can understand, but write to the computers and make reading easy to understand for developers was an engineering challenge software. In the software implementation process is common programmer commit code problems and assign due to, for example, lack of experience in language, information overload or pressure on delivery date can be met. In an attempt to minimize the bad practices, different languages, paradigms and development techniques are created. This work aims to show what can be achieved through technical quality of Test-Driven Development (TDD) attached to the paradigm of object orientation with the aid of a testing framework in Java that will guide the use of TDD. Show the process of applying a TDD technique in the development cycle of a Java web application capable of interpreting a text marked by special characters and generate a file </w:t>
+        <w:t xml:space="preserve">In order to facilitate repetitive tasks, time consuming or requires a large volume of information to be processed, languages ​​have been created that computers can understand, but write to the computers and make reading easy to understand for developers was an engineering challenge software. In the software implementation process is common programmer commit code and design problems due to, for example, lack of experience in language, information overload or pressure on delivery date can be met. In an attempt to minimize the bad practices, different languages, paradigms and development techniques are created. This work aims to show what can be achieved through technical quality of Test-Driven Development (TDD) attached to the paradigm of object orientation with the aid of a testing framework in Java that will guide the use of TDD. Show the process of applying a TDD technique in the development cycle of a Java web application capable of interpreting a text marked by special characters and generate a file </w:t>
       </w:r>
       <w:proofErr w:type="spellStart"/>
       <w:r>
@@ -2870,22 +2911,32 @@
           <w:lang w:val="en-US"/>
         </w:rPr>
       </w:pPr>
-      <w:r>
+    </w:p>
+    <w:p>
+      <w:pPr>
+        <w:widowControl/>
+        <w:suppressAutoHyphens w:val="0"/>
+        <w:spacing w:before="280" w:after="280" w:line="360" w:lineRule="auto"/>
         <w:rPr>
           <w:rFonts w:ascii="Arial" w:hAnsi="Arial" w:cs="Arial"/>
           <w:bCs/>
           <w:lang w:val="en-US"/>
         </w:rPr>
-        <w:t>Keywords: Test; Quality metrics; Code design; Quality software; TDD.</w:t>
-      </w:r>
-      <w:bookmarkStart w:id="0" w:name="_GoBack"/>
-      <w:bookmarkEnd w:id="0"/>
+      </w:pPr>
       <w:r>
         <w:rPr>
           <w:rFonts w:ascii="Arial" w:hAnsi="Arial" w:cs="Arial"/>
           <w:bCs/>
           <w:lang w:val="en-US"/>
         </w:rPr>
+        <w:t>Keywords: Test; Quality metrics; Code design; Quality software; TDD.</w:t>
+      </w:r>
+      <w:r>
+        <w:rPr>
+          <w:rFonts w:ascii="Arial" w:hAnsi="Arial" w:cs="Arial"/>
+          <w:bCs/>
+          <w:lang w:val="en-US"/>
+        </w:rPr>
         <w:br w:type="page"/>
       </w:r>
     </w:p>
@@ -2897,6 +2948,7 @@
           <w:rFonts w:ascii="Arial" w:hAnsi="Arial" w:cs="Arial"/>
           <w:bCs/>
           <w:sz w:val="28"/>
+          <w:lang w:val="en-US"/>
         </w:rPr>
       </w:pPr>
       <w:r>
@@ -2904,6 +2956,7 @@
           <w:rFonts w:ascii="Arial" w:hAnsi="Arial" w:cs="Arial"/>
           <w:bCs/>
           <w:sz w:val="28"/>
+          <w:lang w:val="en-US"/>
         </w:rPr>
         <w:lastRenderedPageBreak/>
         <w:t>LISTA DE ILUSTRAÇÕES</w:t>
@@ -3792,7 +3845,15 @@
             <w:rFonts w:ascii="Arial" w:hAnsi="Arial" w:cs="Arial"/>
             <w:noProof/>
           </w:rPr>
-          <w:t>Figura 12: forçando o resultado de um teste</w:t>
+          <w:t>Figura 12: F</w:t>
+        </w:r>
+        <w:r>
+          <w:rPr>
+            <w:rStyle w:val="Hyperlink"/>
+            <w:rFonts w:ascii="Arial" w:hAnsi="Arial" w:cs="Arial"/>
+            <w:noProof/>
+          </w:rPr>
+          <w:t>orçando o resultado de um teste</w:t>
         </w:r>
         <w:r>
           <w:rPr>
@@ -3942,7 +4003,24 @@
             <w:rFonts w:ascii="Arial" w:hAnsi="Arial" w:cs="Arial"/>
             <w:noProof/>
           </w:rPr>
-          <w:t>Figura 14: Feedback dos testes em relação ao código</w:t>
+          <w:t xml:space="preserve">Figura 14: </w:t>
+        </w:r>
+        <w:r>
+          <w:rPr>
+            <w:rStyle w:val="Hyperlink"/>
+            <w:rFonts w:ascii="Arial" w:hAnsi="Arial" w:cs="Arial"/>
+            <w:i/>
+            <w:noProof/>
+          </w:rPr>
+          <w:t>Feedback</w:t>
+        </w:r>
+        <w:r>
+          <w:rPr>
+            <w:rStyle w:val="Hyperlink"/>
+            <w:rFonts w:ascii="Arial" w:hAnsi="Arial" w:cs="Arial"/>
+            <w:noProof/>
+          </w:rPr>
+          <w:t xml:space="preserve"> dos testes em relação ao código</w:t>
         </w:r>
         <w:r>
           <w:rPr>
@@ -4092,7 +4170,15 @@
             <w:rFonts w:ascii="Arial" w:hAnsi="Arial" w:cs="Arial"/>
             <w:noProof/>
           </w:rPr>
-          <w:t>Figura 16: Lista sub dividida</w:t>
+          <w:t>Figura 16: Lista sub</w:t>
+        </w:r>
+        <w:r>
+          <w:rPr>
+            <w:rStyle w:val="Hyperlink"/>
+            <w:rFonts w:ascii="Arial" w:hAnsi="Arial" w:cs="Arial"/>
+            <w:noProof/>
+          </w:rPr>
+          <w:t>dividida</w:t>
         </w:r>
         <w:r>
           <w:rPr>
@@ -4317,7 +4403,24 @@
             <w:rFonts w:ascii="Arial" w:hAnsi="Arial" w:cs="Arial"/>
             <w:noProof/>
           </w:rPr>
-          <w:t>Figura 19: Classe com método stub com retorno nullo</w:t>
+          <w:t xml:space="preserve">Figura 19: Classe com método </w:t>
+        </w:r>
+        <w:r>
+          <w:rPr>
+            <w:rStyle w:val="Hyperlink"/>
+            <w:rFonts w:ascii="Arial" w:hAnsi="Arial" w:cs="Arial"/>
+            <w:i/>
+            <w:noProof/>
+          </w:rPr>
+          <w:t>stub</w:t>
+        </w:r>
+        <w:r>
+          <w:rPr>
+            <w:rStyle w:val="Hyperlink"/>
+            <w:rFonts w:ascii="Arial" w:hAnsi="Arial" w:cs="Arial"/>
+            <w:noProof/>
+          </w:rPr>
+          <w:t xml:space="preserve"> com retorno nullo</w:t>
         </w:r>
         <w:r>
           <w:rPr>
@@ -4542,7 +4645,24 @@
             <w:rFonts w:ascii="Arial" w:hAnsi="Arial" w:cs="Arial"/>
             <w:noProof/>
           </w:rPr>
-          <w:t>Figura 22: Método stub com retorno da String esperada</w:t>
+          <w:t xml:space="preserve">Figura 22: Método </w:t>
+        </w:r>
+        <w:r>
+          <w:rPr>
+            <w:rStyle w:val="Hyperlink"/>
+            <w:rFonts w:ascii="Arial" w:hAnsi="Arial" w:cs="Arial"/>
+            <w:i/>
+            <w:noProof/>
+          </w:rPr>
+          <w:t>stub</w:t>
+        </w:r>
+        <w:r>
+          <w:rPr>
+            <w:rStyle w:val="Hyperlink"/>
+            <w:rFonts w:ascii="Arial" w:hAnsi="Arial" w:cs="Arial"/>
+            <w:noProof/>
+          </w:rPr>
+          <w:t xml:space="preserve"> com retorno da String esperada</w:t>
         </w:r>
         <w:r>
           <w:rPr>
@@ -5592,7 +5712,24 @@
             <w:rFonts w:ascii="Arial" w:hAnsi="Arial" w:cs="Arial"/>
             <w:noProof/>
           </w:rPr>
-          <w:t>Figura 36:Sugestão de issue.</w:t>
+          <w:t xml:space="preserve">Figura 36:Sugestão de </w:t>
+        </w:r>
+        <w:r>
+          <w:rPr>
+            <w:rStyle w:val="Hyperlink"/>
+            <w:rFonts w:ascii="Arial" w:hAnsi="Arial" w:cs="Arial"/>
+            <w:i/>
+            <w:noProof/>
+          </w:rPr>
+          <w:t>issue</w:t>
+        </w:r>
+        <w:r>
+          <w:rPr>
+            <w:rStyle w:val="Hyperlink"/>
+            <w:rFonts w:ascii="Arial" w:hAnsi="Arial" w:cs="Arial"/>
+            <w:noProof/>
+          </w:rPr>
+          <w:t>.</w:t>
         </w:r>
         <w:r>
           <w:rPr>
@@ -6463,6 +6600,7 @@
             <w:r>
               <w:rPr>
                 <w:rStyle w:val="Hyperlink"/>
+                <w:rFonts w:ascii="Arial" w:hAnsi="Arial" w:cs="Arial"/>
                 <w:noProof/>
               </w:rPr>
               <w:t>INTRODUÇÃO</w:t>
@@ -7015,7 +7153,24 @@
                 <w:rFonts w:ascii="Arial" w:hAnsi="Arial" w:cs="Arial"/>
                 <w:noProof/>
               </w:rPr>
-              <w:t>Número de Linhas De Código (LOC – Lines of Code)</w:t>
+              <w:t xml:space="preserve">Número de Linhas De Código (LOC – </w:t>
+            </w:r>
+            <w:r>
+              <w:rPr>
+                <w:rStyle w:val="Hyperlink"/>
+                <w:rFonts w:ascii="Arial" w:hAnsi="Arial" w:cs="Arial"/>
+                <w:i/>
+                <w:noProof/>
+              </w:rPr>
+              <w:t>Lines of Code</w:t>
+            </w:r>
+            <w:r>
+              <w:rPr>
+                <w:rStyle w:val="Hyperlink"/>
+                <w:rFonts w:ascii="Arial" w:hAnsi="Arial" w:cs="Arial"/>
+                <w:noProof/>
+              </w:rPr>
+              <w:t>)</w:t>
             </w:r>
             <w:r>
               <w:rPr>
@@ -7108,7 +7263,26 @@
                 <w:bCs/>
                 <w:noProof/>
               </w:rPr>
-              <w:t>Dívida Técnica (Technical Debt)</w:t>
+              <w:t>Dívida Técnica (</w:t>
+            </w:r>
+            <w:r>
+              <w:rPr>
+                <w:rStyle w:val="Hyperlink"/>
+                <w:rFonts w:ascii="Arial" w:hAnsi="Arial" w:cs="Arial"/>
+                <w:bCs/>
+                <w:i/>
+                <w:noProof/>
+              </w:rPr>
+              <w:t>Technical Debt</w:t>
+            </w:r>
+            <w:r>
+              <w:rPr>
+                <w:rStyle w:val="Hyperlink"/>
+                <w:rFonts w:ascii="Arial" w:hAnsi="Arial" w:cs="Arial"/>
+                <w:bCs/>
+                <w:noProof/>
+              </w:rPr>
+              <w:t>)</w:t>
             </w:r>
             <w:r>
               <w:rPr>
@@ -8038,6 +8212,7 @@
               <w:rPr>
                 <w:rStyle w:val="Hyperlink"/>
                 <w:rFonts w:ascii="Arial" w:hAnsi="Arial" w:cs="Arial"/>
+                <w:i/>
                 <w:noProof/>
                 <w:lang w:val="en-US"/>
               </w:rPr>
@@ -9044,7 +9219,24 @@
                 <w:rFonts w:ascii="Arial" w:hAnsi="Arial" w:cs="Arial"/>
                 <w:noProof/>
               </w:rPr>
-              <w:t>Dívida Técnica (Technical Debt)</w:t>
+              <w:t>Dívida Técnica (</w:t>
+            </w:r>
+            <w:r>
+              <w:rPr>
+                <w:rStyle w:val="Hyperlink"/>
+                <w:rFonts w:ascii="Arial" w:hAnsi="Arial" w:cs="Arial"/>
+                <w:i/>
+                <w:noProof/>
+              </w:rPr>
+              <w:t>Technical Debt</w:t>
+            </w:r>
+            <w:r>
+              <w:rPr>
+                <w:rStyle w:val="Hyperlink"/>
+                <w:rFonts w:ascii="Arial" w:hAnsi="Arial" w:cs="Arial"/>
+                <w:noProof/>
+              </w:rPr>
+              <w:t>)</w:t>
             </w:r>
             <w:r>
               <w:rPr>
@@ -9547,8 +9739,8 @@
           <w:shd w:val="clear" w:color="auto" w:fill="FFFFFF"/>
         </w:rPr>
       </w:pPr>
-      <w:bookmarkStart w:id="1" w:name="_Toc413061045"/>
-      <w:bookmarkStart w:id="2" w:name="_Toc415439183"/>
+      <w:bookmarkStart w:id="0" w:name="_Toc413061045"/>
+      <w:bookmarkStart w:id="1" w:name="_Toc415439183"/>
       <w:r>
         <w:rPr>
           <w:rStyle w:val="apple-converted-space"/>
@@ -9582,7 +9774,7 @@
           <w:rStyle w:val="apple-converted-space"/>
         </w:rPr>
       </w:pPr>
-      <w:bookmarkStart w:id="3" w:name="_Toc419872242"/>
+      <w:bookmarkStart w:id="2" w:name="_Toc419872242"/>
       <w:r>
         <w:rPr>
           <w:rStyle w:val="apple-converted-space"/>
@@ -9590,15 +9782,15 @@
         <w:lastRenderedPageBreak/>
         <w:t>I</w:t>
       </w:r>
+      <w:bookmarkEnd w:id="0"/>
       <w:bookmarkEnd w:id="1"/>
+      <w:r>
+        <w:rPr>
+          <w:rStyle w:val="apple-converted-space"/>
+        </w:rPr>
+        <w:t>NTRODUÇÃO</w:t>
+      </w:r>
       <w:bookmarkEnd w:id="2"/>
-      <w:r>
-        <w:rPr>
-          <w:rStyle w:val="apple-converted-space"/>
-        </w:rPr>
-        <w:t>NTRODUÇÃO</w:t>
-      </w:r>
-      <w:bookmarkEnd w:id="3"/>
       <w:r>
         <w:rPr>
           <w:rStyle w:val="apple-converted-space"/>
@@ -11882,8 +12074,8 @@
         </w:rPr>
         <w:t xml:space="preserve"> de livros, artigos idôneos, e utiliza imagens e vídeos para compor a apresentação teórica e prática de sua pesquisa acadêmi</w:t>
       </w:r>
-      <w:bookmarkStart w:id="4" w:name="_Toc413061046"/>
-      <w:bookmarkEnd w:id="4"/>
+      <w:bookmarkStart w:id="3" w:name="_Toc413061046"/>
+      <w:bookmarkEnd w:id="3"/>
       <w:r>
         <w:rPr>
           <w:rStyle w:val="apple-converted-space"/>
@@ -11938,7 +12130,20 @@
         <w:rPr>
           <w:rFonts w:ascii="Arial" w:hAnsi="Arial" w:cs="Arial"/>
         </w:rPr>
-        <w:t xml:space="preserve"> – ferramenta de build e </w:t>
+        <w:t xml:space="preserve"> – ferramenta de </w:t>
+      </w:r>
+      <w:r>
+        <w:rPr>
+          <w:rFonts w:ascii="Arial" w:hAnsi="Arial" w:cs="Arial"/>
+          <w:i/>
+        </w:rPr>
+        <w:t xml:space="preserve">build </w:t>
+      </w:r>
+      <w:r>
+        <w:rPr>
+          <w:rFonts w:ascii="Arial" w:hAnsi="Arial" w:cs="Arial"/>
+        </w:rPr>
+        <w:t xml:space="preserve">e </w:t>
       </w:r>
       <w:r>
         <w:rPr>
@@ -12109,7 +12314,7 @@
           <w:rFonts w:ascii="Arial" w:hAnsi="Arial" w:cs="Arial"/>
         </w:rPr>
       </w:pPr>
-      <w:bookmarkStart w:id="5" w:name="_Toc419872243"/>
+      <w:bookmarkStart w:id="4" w:name="_Toc419872243"/>
       <w:r>
         <w:rPr>
           <w:rFonts w:ascii="Arial" w:hAnsi="Arial" w:cs="Arial"/>
@@ -12134,7 +12339,7 @@
         </w:rPr>
         <w:t>teórica</w:t>
       </w:r>
-      <w:bookmarkEnd w:id="5"/>
+      <w:bookmarkEnd w:id="4"/>
     </w:p>
     <w:p>
       <w:pPr>
@@ -12208,14 +12413,14 @@
           <w:rFonts w:ascii="Arial" w:hAnsi="Arial" w:cs="Arial"/>
         </w:rPr>
       </w:pPr>
-      <w:bookmarkStart w:id="6" w:name="_Toc419872244"/>
+      <w:bookmarkStart w:id="5" w:name="_Toc419872244"/>
       <w:r>
         <w:rPr>
           <w:rFonts w:ascii="Arial" w:hAnsi="Arial" w:cs="Arial"/>
         </w:rPr>
         <w:t>Qualidade</w:t>
       </w:r>
-      <w:bookmarkEnd w:id="6"/>
+      <w:bookmarkEnd w:id="5"/>
     </w:p>
     <w:p>
       <w:pPr>
@@ -14344,14 +14549,14 @@
           <w:rFonts w:ascii="Arial" w:hAnsi="Arial" w:cs="Arial"/>
         </w:rPr>
       </w:pPr>
-      <w:bookmarkStart w:id="7" w:name="_Toc419872245"/>
+      <w:bookmarkStart w:id="6" w:name="_Toc419872245"/>
       <w:r>
         <w:rPr>
           <w:rFonts w:ascii="Arial" w:hAnsi="Arial" w:cs="Arial"/>
         </w:rPr>
         <w:t>Qualidade de produto de software</w:t>
       </w:r>
-      <w:bookmarkEnd w:id="7"/>
+      <w:bookmarkEnd w:id="6"/>
     </w:p>
     <w:p>
       <w:pPr>
@@ -14390,6 +14595,7 @@
       <w:r>
         <w:rPr>
           <w:rFonts w:ascii="Arial" w:hAnsi="Arial" w:cs="Arial"/>
+          <w:i/>
         </w:rPr>
         <w:t>Quality</w:t>
       </w:r>
@@ -14397,6 +14603,7 @@
       <w:r>
         <w:rPr>
           <w:rFonts w:ascii="Arial" w:hAnsi="Arial" w:cs="Arial"/>
+          <w:i/>
         </w:rPr>
         <w:t xml:space="preserve"> </w:t>
       </w:r>
@@ -14404,6 +14611,7 @@
       <w:r>
         <w:rPr>
           <w:rFonts w:ascii="Arial" w:hAnsi="Arial" w:cs="Arial"/>
+          <w:i/>
         </w:rPr>
         <w:t>Assurance</w:t>
       </w:r>
@@ -14411,8 +14619,15 @@
       <w:r>
         <w:rPr>
           <w:rFonts w:ascii="Arial" w:hAnsi="Arial" w:cs="Arial"/>
-        </w:rPr>
-        <w:t xml:space="preserve"> (QA), que é </w:t>
+          <w:i/>
+        </w:rPr>
+        <w:t xml:space="preserve"> (</w:t>
+      </w:r>
+      <w:r>
+        <w:rPr>
+          <w:rFonts w:ascii="Arial" w:hAnsi="Arial" w:cs="Arial"/>
+        </w:rPr>
+        <w:t xml:space="preserve">QA), que é </w:t>
       </w:r>
       <w:r>
         <w:rPr>
@@ -14536,7 +14751,7 @@
           <w:bCs/>
         </w:rPr>
       </w:pPr>
-      <w:bookmarkStart w:id="8" w:name="_Toc419872246"/>
+      <w:bookmarkStart w:id="7" w:name="_Toc419872246"/>
       <w:r>
         <w:rPr>
           <w:rFonts w:ascii="Arial" w:hAnsi="Arial" w:cs="Arial"/>
@@ -14544,7 +14759,7 @@
         </w:rPr>
         <w:t>Qualidade de código</w:t>
       </w:r>
-      <w:bookmarkEnd w:id="8"/>
+      <w:bookmarkEnd w:id="7"/>
     </w:p>
     <w:p>
       <w:pPr>
@@ -14796,7 +15011,7 @@
         </w:rPr>
         <w:t xml:space="preserve"> </w:t>
       </w:r>
-      <w:bookmarkStart w:id="9" w:name="_Toc419872247"/>
+      <w:bookmarkStart w:id="8" w:name="_Toc419872247"/>
       <w:r>
         <w:rPr>
           <w:rFonts w:ascii="Arial" w:hAnsi="Arial" w:cs="Arial"/>
@@ -14804,7 +15019,7 @@
         </w:rPr>
         <w:t>Complexidade Ciclomática (CC)</w:t>
       </w:r>
-      <w:bookmarkEnd w:id="9"/>
+      <w:bookmarkEnd w:id="8"/>
     </w:p>
     <w:p>
       <w:pPr>
@@ -15182,7 +15397,7 @@
           <w:rFonts w:ascii="Arial" w:hAnsi="Arial" w:cs="Arial"/>
         </w:rPr>
       </w:pPr>
-      <w:bookmarkStart w:id="10" w:name="_Toc419872276"/>
+      <w:bookmarkStart w:id="9" w:name="_Toc419872276"/>
       <w:r>
         <w:rPr>
           <w:rFonts w:ascii="Arial" w:hAnsi="Arial" w:cs="Arial"/>
@@ -15239,7 +15454,7 @@
         </w:rPr>
         <w:t xml:space="preserve"> tradicional do algoritmo de Fibonacci</w:t>
       </w:r>
-      <w:bookmarkEnd w:id="10"/>
+      <w:bookmarkEnd w:id="9"/>
       <w:r>
         <w:rPr>
           <w:rFonts w:ascii="Arial" w:hAnsi="Arial" w:cs="Arial"/>
@@ -15390,7 +15605,13 @@
         <w:rPr>
           <w:rFonts w:ascii="Arial" w:hAnsi="Arial" w:cs="Arial"/>
         </w:rPr>
-        <w:t xml:space="preserve"> que o código pode seguir, </w:t>
+        <w:t xml:space="preserve"> que o código pode se</w:t>
+      </w:r>
+      <w:r>
+        <w:rPr>
+          <w:rFonts w:ascii="Arial" w:hAnsi="Arial" w:cs="Arial"/>
+        </w:rPr>
+        <w:t>guir.</w:t>
       </w:r>
     </w:p>
     <w:p>
@@ -15405,7 +15626,7 @@
           <w:i w:val="0"/>
         </w:rPr>
       </w:pPr>
-      <w:bookmarkStart w:id="11" w:name="_Toc419872277"/>
+      <w:bookmarkStart w:id="10" w:name="_Toc419872277"/>
       <w:r>
         <w:rPr>
           <w:rFonts w:ascii="Arial" w:hAnsi="Arial" w:cs="Arial"/>
@@ -15457,7 +15678,7 @@
         </w:rPr>
         <w:t>: Grafo de caminhos do algoritmo interativo de Fibonacci</w:t>
       </w:r>
-      <w:bookmarkEnd w:id="11"/>
+      <w:bookmarkEnd w:id="10"/>
       <w:r>
         <w:rPr>
           <w:rFonts w:ascii="Arial" w:hAnsi="Arial" w:cs="Arial"/>
@@ -15500,7 +15721,7 @@
           <v:shape id="_x0000_i1025" type="#_x0000_t75" style="width:162pt;height:377.25pt" o:ole="">
             <v:imagedata r:id="rId11" o:title=""/>
           </v:shape>
-          <o:OLEObject Type="Embed" ProgID="Photoshop.Image.9" ShapeID="_x0000_i1025" DrawAspect="Content" ObjectID="_1493668876" r:id="rId12">
+          <o:OLEObject Type="Embed" ProgID="Photoshop.Image.9" ShapeID="_x0000_i1025" DrawAspect="Content" ObjectID="_1493671682" r:id="rId12">
             <o:FieldCodes>\s</o:FieldCodes>
           </o:OLEObject>
         </w:object>
@@ -15735,7 +15956,7 @@
           <w:i w:val="0"/>
         </w:rPr>
       </w:pPr>
-      <w:bookmarkStart w:id="12" w:name="_Toc419872278"/>
+      <w:bookmarkStart w:id="11" w:name="_Toc419872278"/>
       <w:r>
         <w:rPr>
           <w:rFonts w:ascii="Arial" w:hAnsi="Arial" w:cs="Arial"/>
@@ -15787,7 +16008,7 @@
         </w:rPr>
         <w:t>: Implementação recursiva tradicional do algoritmo de Fibonacci</w:t>
       </w:r>
-      <w:bookmarkEnd w:id="12"/>
+      <w:bookmarkEnd w:id="11"/>
     </w:p>
     <w:p>
       <w:pPr>
@@ -15911,7 +16132,7 @@
           <w:i w:val="0"/>
         </w:rPr>
       </w:pPr>
-      <w:bookmarkStart w:id="13" w:name="_Toc419872279"/>
+      <w:bookmarkStart w:id="12" w:name="_Toc419872279"/>
       <w:r>
         <w:rPr>
           <w:rFonts w:ascii="Arial" w:hAnsi="Arial" w:cs="Arial"/>
@@ -15962,7 +16183,7 @@
         </w:rPr>
         <w:t>: Grafo de caminhos do algoritmo recursivo de Fibonacci</w:t>
       </w:r>
-      <w:bookmarkEnd w:id="13"/>
+      <w:bookmarkEnd w:id="12"/>
     </w:p>
     <w:p>
       <w:pPr>
@@ -16082,7 +16303,7 @@
           <w:rFonts w:ascii="Arial" w:hAnsi="Arial" w:cs="Arial"/>
         </w:rPr>
       </w:pPr>
-      <w:bookmarkStart w:id="14" w:name="__DdeLink__295_1293899704"/>
+      <w:bookmarkStart w:id="13" w:name="__DdeLink__295_1293899704"/>
       <w:r>
         <w:rPr>
           <w:rFonts w:ascii="Arial" w:hAnsi="Arial" w:cs="Arial"/>
@@ -16091,69 +16312,75 @@
         <w:lastRenderedPageBreak/>
         <w:t xml:space="preserve"> </w:t>
       </w:r>
-      <w:bookmarkStart w:id="15" w:name="_Toc419872248"/>
+      <w:bookmarkStart w:id="14" w:name="_Toc419872248"/>
       <w:r>
         <w:rPr>
           <w:rFonts w:ascii="Arial" w:hAnsi="Arial" w:cs="Arial"/>
         </w:rPr>
         <w:t>Número de Linhas De Código</w:t>
       </w:r>
+      <w:bookmarkEnd w:id="13"/>
+      <w:r>
+        <w:rPr>
+          <w:rFonts w:ascii="Arial" w:hAnsi="Arial" w:cs="Arial"/>
+        </w:rPr>
+        <w:t xml:space="preserve"> (LOC – </w:t>
+      </w:r>
+      <w:proofErr w:type="spellStart"/>
+      <w:r>
+        <w:rPr>
+          <w:rFonts w:ascii="Arial" w:hAnsi="Arial" w:cs="Arial"/>
+          <w:i/>
+        </w:rPr>
+        <w:t>Line</w:t>
+      </w:r>
+      <w:r>
+        <w:rPr>
+          <w:rFonts w:ascii="Arial" w:hAnsi="Arial" w:cs="Arial"/>
+          <w:i/>
+        </w:rPr>
+        <w:t>s</w:t>
+      </w:r>
+      <w:proofErr w:type="spellEnd"/>
+      <w:r>
+        <w:rPr>
+          <w:rFonts w:ascii="Arial" w:hAnsi="Arial" w:cs="Arial"/>
+          <w:i/>
+        </w:rPr>
+        <w:t xml:space="preserve"> </w:t>
+      </w:r>
+      <w:proofErr w:type="spellStart"/>
+      <w:r>
+        <w:rPr>
+          <w:rFonts w:ascii="Arial" w:hAnsi="Arial" w:cs="Arial"/>
+          <w:i/>
+        </w:rPr>
+        <w:t>of</w:t>
+      </w:r>
+      <w:proofErr w:type="spellEnd"/>
+      <w:r>
+        <w:rPr>
+          <w:rFonts w:ascii="Arial" w:hAnsi="Arial" w:cs="Arial"/>
+          <w:i/>
+        </w:rPr>
+        <w:t xml:space="preserve"> </w:t>
+      </w:r>
+      <w:proofErr w:type="spellStart"/>
+      <w:r>
+        <w:rPr>
+          <w:rFonts w:ascii="Arial" w:hAnsi="Arial" w:cs="Arial"/>
+          <w:i/>
+        </w:rPr>
+        <w:t>Code</w:t>
+      </w:r>
+      <w:proofErr w:type="spellEnd"/>
+      <w:r>
+        <w:rPr>
+          <w:rFonts w:ascii="Arial" w:hAnsi="Arial" w:cs="Arial"/>
+        </w:rPr>
+        <w:t>)</w:t>
+      </w:r>
       <w:bookmarkEnd w:id="14"/>
-      <w:r>
-        <w:rPr>
-          <w:rFonts w:ascii="Arial" w:hAnsi="Arial" w:cs="Arial"/>
-        </w:rPr>
-        <w:t xml:space="preserve"> (LOC – </w:t>
-      </w:r>
-      <w:proofErr w:type="spellStart"/>
-      <w:r>
-        <w:rPr>
-          <w:rFonts w:ascii="Arial" w:hAnsi="Arial" w:cs="Arial"/>
-        </w:rPr>
-        <w:t>Line</w:t>
-      </w:r>
-      <w:r>
-        <w:rPr>
-          <w:rFonts w:ascii="Arial" w:hAnsi="Arial" w:cs="Arial"/>
-        </w:rPr>
-        <w:t>s</w:t>
-      </w:r>
-      <w:proofErr w:type="spellEnd"/>
-      <w:r>
-        <w:rPr>
-          <w:rFonts w:ascii="Arial" w:hAnsi="Arial" w:cs="Arial"/>
-        </w:rPr>
-        <w:t xml:space="preserve"> </w:t>
-      </w:r>
-      <w:proofErr w:type="spellStart"/>
-      <w:r>
-        <w:rPr>
-          <w:rFonts w:ascii="Arial" w:hAnsi="Arial" w:cs="Arial"/>
-        </w:rPr>
-        <w:t>of</w:t>
-      </w:r>
-      <w:proofErr w:type="spellEnd"/>
-      <w:r>
-        <w:rPr>
-          <w:rFonts w:ascii="Arial" w:hAnsi="Arial" w:cs="Arial"/>
-        </w:rPr>
-        <w:t xml:space="preserve"> </w:t>
-      </w:r>
-      <w:proofErr w:type="spellStart"/>
-      <w:r>
-        <w:rPr>
-          <w:rFonts w:ascii="Arial" w:hAnsi="Arial" w:cs="Arial"/>
-        </w:rPr>
-        <w:t>Code</w:t>
-      </w:r>
-      <w:proofErr w:type="spellEnd"/>
-      <w:r>
-        <w:rPr>
-          <w:rFonts w:ascii="Arial" w:hAnsi="Arial" w:cs="Arial"/>
-        </w:rPr>
-        <w:t>)</w:t>
-      </w:r>
-      <w:bookmarkEnd w:id="15"/>
     </w:p>
     <w:p>
       <w:pPr>
@@ -16357,7 +16584,7 @@
           <w:i w:val="0"/>
         </w:rPr>
       </w:pPr>
-      <w:bookmarkStart w:id="16" w:name="_Toc419872280"/>
+      <w:bookmarkStart w:id="15" w:name="_Toc419872280"/>
       <w:r>
         <w:rPr>
           <w:rFonts w:ascii="Arial" w:hAnsi="Arial" w:cs="Arial"/>
@@ -16408,7 +16635,7 @@
         </w:rPr>
         <w:t>: Linhas de códigos de em Java</w:t>
       </w:r>
-      <w:bookmarkEnd w:id="16"/>
+      <w:bookmarkEnd w:id="15"/>
     </w:p>
     <w:p>
       <w:pPr>
@@ -16524,7 +16751,7 @@
           <w:bCs/>
         </w:rPr>
       </w:pPr>
-      <w:bookmarkStart w:id="17" w:name="_Toc419872249"/>
+      <w:bookmarkStart w:id="16" w:name="_Toc419872249"/>
       <w:r>
         <w:rPr>
           <w:rFonts w:ascii="Arial" w:hAnsi="Arial" w:cs="Arial"/>
@@ -16537,6 +16764,7 @@
         <w:rPr>
           <w:rFonts w:ascii="Arial" w:hAnsi="Arial" w:cs="Arial"/>
           <w:bCs/>
+          <w:i/>
         </w:rPr>
         <w:t>Technical</w:t>
       </w:r>
@@ -16545,6 +16773,7 @@
         <w:rPr>
           <w:rFonts w:ascii="Arial" w:hAnsi="Arial" w:cs="Arial"/>
           <w:bCs/>
+          <w:i/>
         </w:rPr>
         <w:t xml:space="preserve"> </w:t>
       </w:r>
@@ -16553,6 +16782,7 @@
         <w:rPr>
           <w:rFonts w:ascii="Arial" w:hAnsi="Arial" w:cs="Arial"/>
           <w:bCs/>
+          <w:i/>
         </w:rPr>
         <w:t>Debt</w:t>
       </w:r>
@@ -16564,7 +16794,7 @@
         </w:rPr>
         <w:t>)</w:t>
       </w:r>
-      <w:bookmarkEnd w:id="17"/>
+      <w:bookmarkEnd w:id="16"/>
     </w:p>
     <w:p>
       <w:pPr>
@@ -16614,10 +16844,19 @@
       <w:r>
         <w:rPr>
           <w:rFonts w:ascii="Arial" w:hAnsi="Arial" w:cs="Arial"/>
+          <w:i/>
           <w:sz w:val="22"/>
           <w:lang w:val="en-US"/>
         </w:rPr>
-        <w:t>In this metaphor, doing things the quick and dirty way sets us up with a technical debt, which is similar to a financial debt. Like a financial debt, the technical debt incurs interest payments, which come in the form of the extra effort that we have to do in future development because of the quick and dirty design choice (FOWLER</w:t>
+        <w:t>In this metaphor, doing things the quick and dirty way sets us up with a technical debt, which is similar to a financial debt. Like a financial debt, the technical debt incurs interest payments, which come in the form of the extra effort that we have to do in future development because of the quick and dirty design choice (</w:t>
+      </w:r>
+      <w:r>
+        <w:rPr>
+          <w:rFonts w:ascii="Arial" w:hAnsi="Arial" w:cs="Arial"/>
+          <w:sz w:val="22"/>
+          <w:lang w:val="en-US"/>
+        </w:rPr>
+        <w:t>FOWLER</w:t>
       </w:r>
       <w:r>
         <w:rPr>
@@ -16766,7 +17005,7 @@
           <w:bCs/>
         </w:rPr>
       </w:pPr>
-      <w:bookmarkStart w:id="18" w:name="_Toc419872250"/>
+      <w:bookmarkStart w:id="17" w:name="_Toc419872250"/>
       <w:r>
         <w:rPr>
           <w:rFonts w:ascii="Arial" w:hAnsi="Arial" w:cs="Arial"/>
@@ -16774,7 +17013,7 @@
         </w:rPr>
         <w:t>Cobertura de código.</w:t>
       </w:r>
-      <w:bookmarkEnd w:id="18"/>
+      <w:bookmarkEnd w:id="17"/>
     </w:p>
     <w:p>
       <w:pPr>
@@ -16895,7 +17134,7 @@
           <w:bCs/>
         </w:rPr>
       </w:pPr>
-      <w:bookmarkStart w:id="19" w:name="_Toc419872251"/>
+      <w:bookmarkStart w:id="18" w:name="_Toc419872251"/>
       <w:r>
         <w:rPr>
           <w:rFonts w:ascii="Arial" w:hAnsi="Arial" w:cs="Arial"/>
@@ -16903,7 +17142,7 @@
         </w:rPr>
         <w:t>Duplicação de código.</w:t>
       </w:r>
-      <w:bookmarkEnd w:id="19"/>
+      <w:bookmarkEnd w:id="18"/>
     </w:p>
     <w:p>
       <w:pPr>
@@ -17025,7 +17264,7 @@
           <w:i w:val="0"/>
         </w:rPr>
       </w:pPr>
-      <w:bookmarkStart w:id="20" w:name="_Toc419872281"/>
+      <w:bookmarkStart w:id="19" w:name="_Toc419872281"/>
       <w:r>
         <w:rPr>
           <w:rFonts w:ascii="Arial" w:hAnsi="Arial" w:cs="Arial"/>
@@ -17084,7 +17323,7 @@
         </w:rPr>
         <w:t>Código com duplicação</w:t>
       </w:r>
-      <w:bookmarkEnd w:id="20"/>
+      <w:bookmarkEnd w:id="19"/>
     </w:p>
     <w:p>
       <w:pPr>
@@ -17228,7 +17467,7 @@
           <w:i w:val="0"/>
         </w:rPr>
       </w:pPr>
-      <w:bookmarkStart w:id="21" w:name="_Toc419872282"/>
+      <w:bookmarkStart w:id="20" w:name="_Toc419872282"/>
       <w:r>
         <w:rPr>
           <w:rFonts w:ascii="Arial" w:hAnsi="Arial" w:cs="Arial"/>
@@ -17280,7 +17519,7 @@
         </w:rPr>
         <w:t>: Código refatorados da Figura 6</w:t>
       </w:r>
-      <w:bookmarkEnd w:id="21"/>
+      <w:bookmarkEnd w:id="20"/>
     </w:p>
     <w:p>
       <w:pPr>
@@ -17389,7 +17628,7 @@
           <w:sz w:val="22"/>
         </w:rPr>
       </w:pPr>
-      <w:bookmarkStart w:id="22" w:name="_Toc419872252"/>
+      <w:bookmarkStart w:id="21" w:name="_Toc419872252"/>
       <w:r>
         <w:rPr>
           <w:rFonts w:ascii="Arial" w:hAnsi="Arial" w:cs="Arial"/>
@@ -17424,7 +17663,7 @@
         </w:rPr>
         <w:t>Development</w:t>
       </w:r>
-      <w:bookmarkEnd w:id="22"/>
+      <w:bookmarkEnd w:id="21"/>
       <w:proofErr w:type="spellEnd"/>
     </w:p>
     <w:p>
@@ -17588,7 +17827,7 @@
           <w:i w:val="0"/>
         </w:rPr>
       </w:pPr>
-      <w:bookmarkStart w:id="23" w:name="_Toc419872283"/>
+      <w:bookmarkStart w:id="22" w:name="_Toc419872283"/>
       <w:r>
         <w:rPr>
           <w:rFonts w:ascii="Arial" w:hAnsi="Arial" w:cs="Arial"/>
@@ -17639,7 +17878,7 @@
         </w:rPr>
         <w:t>: Mantra do TDD</w:t>
       </w:r>
-      <w:bookmarkEnd w:id="23"/>
+      <w:bookmarkEnd w:id="22"/>
     </w:p>
     <w:p>
       <w:pPr>
@@ -17767,7 +18006,7 @@
           <w:rFonts w:ascii="Arial" w:hAnsi="Arial" w:cs="Arial"/>
         </w:rPr>
       </w:pPr>
-      <w:bookmarkStart w:id="24" w:name="_Toc419872253"/>
+      <w:bookmarkStart w:id="23" w:name="_Toc419872253"/>
       <w:proofErr w:type="spellStart"/>
       <w:r>
         <w:rPr>
@@ -17796,7 +18035,7 @@
         </w:rPr>
         <w:t xml:space="preserve"> para testes automáticos</w:t>
       </w:r>
-      <w:bookmarkEnd w:id="24"/>
+      <w:bookmarkEnd w:id="23"/>
     </w:p>
     <w:p>
       <w:pPr>
@@ -18254,14 +18493,14 @@
           <w:rFonts w:ascii="Arial" w:hAnsi="Arial" w:cs="Arial"/>
         </w:rPr>
       </w:pPr>
-      <w:bookmarkStart w:id="25" w:name="_Toc419872254"/>
+      <w:bookmarkStart w:id="24" w:name="_Toc419872254"/>
       <w:r>
         <w:rPr>
           <w:rFonts w:ascii="Arial" w:hAnsi="Arial" w:cs="Arial"/>
         </w:rPr>
         <w:t>Passos do TDD</w:t>
       </w:r>
-      <w:bookmarkEnd w:id="25"/>
+      <w:bookmarkEnd w:id="24"/>
     </w:p>
     <w:p>
       <w:pPr>
@@ -18414,14 +18653,14 @@
         </w:rPr>
         <w:t xml:space="preserve"> </w:t>
       </w:r>
-      <w:bookmarkStart w:id="26" w:name="_Toc419872255"/>
+      <w:bookmarkStart w:id="25" w:name="_Toc419872255"/>
       <w:r>
         <w:rPr>
           <w:rFonts w:ascii="Arial" w:hAnsi="Arial" w:cs="Arial"/>
         </w:rPr>
         <w:t>Vermelho: Criando um novo teste</w:t>
       </w:r>
-      <w:bookmarkEnd w:id="26"/>
+      <w:bookmarkEnd w:id="25"/>
     </w:p>
     <w:p>
       <w:pPr>
@@ -18509,7 +18748,7 @@
           <w:rFonts w:ascii="Arial" w:hAnsi="Arial" w:cs="Arial"/>
         </w:rPr>
       </w:pPr>
-      <w:bookmarkStart w:id="27" w:name="_Toc419872284"/>
+      <w:bookmarkStart w:id="26" w:name="_Toc419872284"/>
       <w:r>
         <w:rPr>
           <w:rFonts w:ascii="Arial" w:hAnsi="Arial" w:cs="Arial"/>
@@ -18553,7 +18792,7 @@
         </w:rPr>
         <w:t>: Teste não compila</w:t>
       </w:r>
-      <w:bookmarkEnd w:id="27"/>
+      <w:bookmarkEnd w:id="26"/>
     </w:p>
     <w:p>
       <w:pPr>
@@ -18709,7 +18948,7 @@
           <w:rFonts w:ascii="Arial" w:hAnsi="Arial" w:cs="Arial"/>
         </w:rPr>
       </w:pPr>
-      <w:bookmarkStart w:id="28" w:name="_Toc419872285"/>
+      <w:bookmarkStart w:id="27" w:name="_Toc419872285"/>
       <w:r>
         <w:rPr>
           <w:rFonts w:ascii="Arial" w:hAnsi="Arial" w:cs="Arial"/>
@@ -18781,7 +19020,7 @@
         </w:rPr>
         <w:t>.</w:t>
       </w:r>
-      <w:bookmarkEnd w:id="28"/>
+      <w:bookmarkEnd w:id="27"/>
     </w:p>
     <w:p>
       <w:pPr>
@@ -18879,14 +19118,14 @@
           <w:rFonts w:ascii="Arial" w:hAnsi="Arial" w:cs="Arial"/>
         </w:rPr>
       </w:pPr>
-      <w:bookmarkStart w:id="29" w:name="_Toc419872256"/>
+      <w:bookmarkStart w:id="28" w:name="_Toc419872256"/>
       <w:r>
         <w:rPr>
           <w:rFonts w:ascii="Arial" w:hAnsi="Arial" w:cs="Arial"/>
         </w:rPr>
         <w:t>Verde: Fazendo o teste passar</w:t>
       </w:r>
-      <w:bookmarkEnd w:id="29"/>
+      <w:bookmarkEnd w:id="28"/>
     </w:p>
     <w:p>
       <w:pPr>
@@ -19043,7 +19282,7 @@
           <w:rFonts w:ascii="Arial" w:hAnsi="Arial" w:cs="Arial"/>
         </w:rPr>
       </w:pPr>
-      <w:bookmarkStart w:id="30" w:name="_Toc419872286"/>
+      <w:bookmarkStart w:id="29" w:name="_Toc419872286"/>
       <w:r>
         <w:rPr>
           <w:rFonts w:ascii="Arial" w:hAnsi="Arial" w:cs="Arial"/>
@@ -19103,7 +19342,7 @@
         </w:rPr>
         <w:t>.</w:t>
       </w:r>
-      <w:bookmarkEnd w:id="30"/>
+      <w:bookmarkEnd w:id="29"/>
     </w:p>
     <w:p>
       <w:pPr>
@@ -19284,7 +19523,7 @@
           <w:i w:val="0"/>
         </w:rPr>
       </w:pPr>
-      <w:bookmarkStart w:id="31" w:name="_Toc419872287"/>
+      <w:bookmarkStart w:id="30" w:name="_Toc419872287"/>
       <w:r>
         <w:rPr>
           <w:rFonts w:ascii="Arial" w:hAnsi="Arial" w:cs="Arial"/>
@@ -19335,7 +19574,7 @@
         </w:rPr>
         <w:t>: forçando o resultado de um teste</w:t>
       </w:r>
-      <w:bookmarkEnd w:id="31"/>
+      <w:bookmarkEnd w:id="30"/>
     </w:p>
     <w:p>
       <w:pPr>
@@ -19464,7 +19703,7 @@
           <w:rFonts w:ascii="Arial" w:hAnsi="Arial" w:cs="Arial"/>
         </w:rPr>
       </w:pPr>
-      <w:bookmarkStart w:id="32" w:name="_Toc419872257"/>
+      <w:bookmarkStart w:id="31" w:name="_Toc419872257"/>
       <w:r>
         <w:rPr>
           <w:rFonts w:ascii="Arial" w:hAnsi="Arial" w:cs="Arial"/>
@@ -19472,7 +19711,7 @@
         <w:lastRenderedPageBreak/>
         <w:t>Refatorar: Generalizar o método</w:t>
       </w:r>
-      <w:bookmarkEnd w:id="32"/>
+      <w:bookmarkEnd w:id="31"/>
     </w:p>
     <w:p>
       <w:pPr>
@@ -19973,7 +20212,7 @@
           <w:rFonts w:ascii="Arial" w:hAnsi="Arial" w:cs="Arial"/>
         </w:rPr>
       </w:pPr>
-      <w:bookmarkStart w:id="33" w:name="_Toc419872288"/>
+      <w:bookmarkStart w:id="32" w:name="_Toc419872288"/>
       <w:r>
         <w:rPr>
           <w:rFonts w:ascii="Arial" w:hAnsi="Arial" w:cs="Arial"/>
@@ -20032,7 +20271,7 @@
         </w:rPr>
         <w:t xml:space="preserve"> e execução do teste.</w:t>
       </w:r>
-      <w:bookmarkEnd w:id="33"/>
+      <w:bookmarkEnd w:id="32"/>
       <w:r>
         <w:rPr>
           <w:rFonts w:ascii="Arial" w:hAnsi="Arial" w:cs="Arial"/>
@@ -20159,14 +20398,14 @@
           <w:rFonts w:ascii="Arial" w:hAnsi="Arial" w:cs="Arial"/>
         </w:rPr>
       </w:pPr>
-      <w:bookmarkStart w:id="34" w:name="_Toc419872258"/>
+      <w:bookmarkStart w:id="33" w:name="_Toc419872258"/>
       <w:r>
         <w:rPr>
           <w:rFonts w:ascii="Arial" w:hAnsi="Arial" w:cs="Arial"/>
         </w:rPr>
         <w:t>Teste</w:t>
       </w:r>
-      <w:bookmarkEnd w:id="34"/>
+      <w:bookmarkEnd w:id="33"/>
     </w:p>
     <w:p>
       <w:pPr>
@@ -20196,13 +20435,15 @@
         <w:outlineLvl w:val="1"/>
         <w:rPr>
           <w:rFonts w:ascii="Arial" w:hAnsi="Arial" w:cs="Arial"/>
+          <w:i/>
           <w:lang w:val="en-US"/>
         </w:rPr>
       </w:pPr>
-      <w:bookmarkStart w:id="35" w:name="_Toc419872259"/>
-      <w:r>
-        <w:rPr>
-          <w:rFonts w:ascii="Arial" w:hAnsi="Arial" w:cs="Arial"/>
+      <w:bookmarkStart w:id="34" w:name="_Toc419872259"/>
+      <w:r>
+        <w:rPr>
+          <w:rFonts w:ascii="Arial" w:hAnsi="Arial" w:cs="Arial"/>
+          <w:i/>
           <w:lang w:val="en-US"/>
         </w:rPr>
         <w:t>Baby-Ste</w:t>
@@ -20210,11 +20451,12 @@
       <w:r>
         <w:rPr>
           <w:rFonts w:ascii="Arial" w:hAnsi="Arial" w:cs="Arial"/>
+          <w:i/>
           <w:lang w:val="en-US"/>
         </w:rPr>
         <w:t>ps</w:t>
       </w:r>
-      <w:bookmarkEnd w:id="35"/>
+      <w:bookmarkEnd w:id="34"/>
     </w:p>
     <w:p>
       <w:pPr>
@@ -20228,6 +20470,7 @@
       <w:r>
         <w:rPr>
           <w:rFonts w:ascii="Arial" w:hAnsi="Arial" w:cs="Arial"/>
+          <w:i/>
         </w:rPr>
         <w:t>Baby-</w:t>
       </w:r>
@@ -20235,12 +20478,14 @@
       <w:r>
         <w:rPr>
           <w:rFonts w:ascii="Arial" w:hAnsi="Arial" w:cs="Arial"/>
+          <w:i/>
         </w:rPr>
         <w:t>Ste</w:t>
       </w:r>
       <w:r>
         <w:rPr>
           <w:rFonts w:ascii="Arial" w:hAnsi="Arial" w:cs="Arial"/>
+          <w:i/>
         </w:rPr>
         <w:t>ps</w:t>
       </w:r>
@@ -20367,6 +20612,7 @@
       <w:r>
         <w:rPr>
           <w:rFonts w:ascii="Arial" w:hAnsi="Arial" w:cs="Arial"/>
+          <w:i/>
         </w:rPr>
         <w:t>Baby-</w:t>
       </w:r>
@@ -20374,18 +20620,21 @@
       <w:r>
         <w:rPr>
           <w:rFonts w:ascii="Arial" w:hAnsi="Arial" w:cs="Arial"/>
+          <w:i/>
         </w:rPr>
         <w:t>St</w:t>
       </w:r>
       <w:r>
         <w:rPr>
           <w:rFonts w:ascii="Arial" w:hAnsi="Arial" w:cs="Arial"/>
+          <w:i/>
         </w:rPr>
         <w:t>e</w:t>
       </w:r>
       <w:r>
         <w:rPr>
           <w:rFonts w:ascii="Arial" w:hAnsi="Arial" w:cs="Arial"/>
+          <w:i/>
         </w:rPr>
         <w:t>ps</w:t>
       </w:r>
@@ -20393,6 +20642,7 @@
       <w:r>
         <w:rPr>
           <w:rFonts w:ascii="Arial" w:hAnsi="Arial" w:cs="Arial"/>
+          <w:i/>
         </w:rPr>
         <w:t xml:space="preserve"> </w:t>
       </w:r>
@@ -20752,7 +21002,7 @@
           <w:i w:val="0"/>
         </w:rPr>
       </w:pPr>
-      <w:bookmarkStart w:id="36" w:name="_Toc419872289"/>
+      <w:bookmarkStart w:id="35" w:name="_Toc419872289"/>
       <w:r>
         <w:rPr>
           <w:rFonts w:ascii="Arial" w:hAnsi="Arial" w:cs="Arial"/>
@@ -20801,13 +21051,26 @@
           <w:rFonts w:ascii="Arial" w:hAnsi="Arial" w:cs="Arial"/>
           <w:i w:val="0"/>
         </w:rPr>
-        <w:t>: Feedback dos teste</w:t>
+        <w:t xml:space="preserve">: </w:t>
+      </w:r>
+      <w:r>
+        <w:rPr>
+          <w:rFonts w:ascii="Arial" w:hAnsi="Arial" w:cs="Arial"/>
+        </w:rPr>
+        <w:t>Feedback</w:t>
       </w:r>
       <w:r>
         <w:rPr>
           <w:rFonts w:ascii="Arial" w:hAnsi="Arial" w:cs="Arial"/>
           <w:i w:val="0"/>
         </w:rPr>
+        <w:t xml:space="preserve"> dos teste</w:t>
+      </w:r>
+      <w:r>
+        <w:rPr>
+          <w:rFonts w:ascii="Arial" w:hAnsi="Arial" w:cs="Arial"/>
+          <w:i w:val="0"/>
+        </w:rPr>
         <w:t>s</w:t>
       </w:r>
       <w:r>
@@ -20824,7 +21087,7 @@
         </w:rPr>
         <w:t>código</w:t>
       </w:r>
-      <w:bookmarkEnd w:id="36"/>
+      <w:bookmarkEnd w:id="35"/>
     </w:p>
     <w:p>
       <w:pPr>
@@ -20934,16 +21197,46 @@
           <w:sz w:val="22"/>
         </w:rPr>
       </w:pPr>
-      <w:bookmarkStart w:id="37" w:name="_Toc419872260"/>
+      <w:bookmarkStart w:id="36" w:name="_Toc419872260"/>
       <w:r>
         <w:rPr>
           <w:rFonts w:ascii="Arial" w:hAnsi="Arial" w:cs="Arial"/>
           <w:bCs/>
         </w:rPr>
         <w:lastRenderedPageBreak/>
-        <w:t>Ferramenta de publicação de Livro Digital no formato e-Pub: implementação utilizando os conceitos de TDD</w:t>
-      </w:r>
-      <w:bookmarkEnd w:id="37"/>
+        <w:t>Ferramenta de publicação</w:t>
+      </w:r>
+      <w:r>
+        <w:rPr>
+          <w:rFonts w:ascii="Arial" w:hAnsi="Arial" w:cs="Arial"/>
+          <w:bCs/>
+        </w:rPr>
+        <w:t xml:space="preserve"> de Livro Digital no formato </w:t>
+      </w:r>
+      <w:proofErr w:type="spellStart"/>
+      <w:r>
+        <w:rPr>
+          <w:rFonts w:ascii="Arial" w:hAnsi="Arial" w:cs="Arial"/>
+          <w:bCs/>
+        </w:rPr>
+        <w:t>e</w:t>
+      </w:r>
+      <w:r>
+        <w:rPr>
+          <w:rFonts w:ascii="Arial" w:hAnsi="Arial" w:cs="Arial"/>
+          <w:bCs/>
+        </w:rPr>
+        <w:t>Pub</w:t>
+      </w:r>
+      <w:proofErr w:type="spellEnd"/>
+      <w:r>
+        <w:rPr>
+          <w:rFonts w:ascii="Arial" w:hAnsi="Arial" w:cs="Arial"/>
+          <w:bCs/>
+        </w:rPr>
+        <w:t>: implementação utilizando os conceitos de TDD</w:t>
+      </w:r>
+      <w:bookmarkEnd w:id="36"/>
     </w:p>
     <w:p>
       <w:pPr>
@@ -21029,14 +21322,14 @@
           <w:rFonts w:ascii="Arial" w:hAnsi="Arial" w:cs="Arial"/>
         </w:rPr>
       </w:pPr>
-      <w:bookmarkStart w:id="38" w:name="_Toc419872261"/>
+      <w:bookmarkStart w:id="37" w:name="_Toc419872261"/>
       <w:r>
         <w:rPr>
           <w:rFonts w:ascii="Arial" w:hAnsi="Arial" w:cs="Arial"/>
         </w:rPr>
         <w:t>Configuração do projeto</w:t>
       </w:r>
-      <w:bookmarkEnd w:id="38"/>
+      <w:bookmarkEnd w:id="37"/>
     </w:p>
     <w:p>
       <w:pPr>
@@ -21108,14 +21401,14 @@
           <w:rFonts w:ascii="Arial" w:hAnsi="Arial" w:cs="Arial"/>
         </w:rPr>
       </w:pPr>
-      <w:bookmarkStart w:id="39" w:name="_Toc419872262"/>
+      <w:bookmarkStart w:id="38" w:name="_Toc419872262"/>
       <w:r>
         <w:rPr>
           <w:rFonts w:ascii="Arial" w:hAnsi="Arial" w:cs="Arial"/>
         </w:rPr>
         <w:t>Ferramentas utilizadas</w:t>
       </w:r>
-      <w:bookmarkEnd w:id="39"/>
+      <w:bookmarkEnd w:id="38"/>
     </w:p>
     <w:p>
       <w:pPr>
@@ -21399,7 +21692,14 @@
         <w:rPr>
           <w:rFonts w:ascii="Arial" w:hAnsi="Arial" w:cs="Arial"/>
         </w:rPr>
-        <w:t xml:space="preserve"> – Ferramenta de build</w:t>
+        <w:t xml:space="preserve"> – Ferramenta de </w:t>
+      </w:r>
+      <w:r>
+        <w:rPr>
+          <w:rFonts w:ascii="Arial" w:hAnsi="Arial" w:cs="Arial"/>
+          <w:i/>
+        </w:rPr>
+        <w:t>build</w:t>
       </w:r>
       <w:r>
         <w:rPr>
@@ -21484,7 +21784,7 @@
           <w:rFonts w:ascii="Arial" w:hAnsi="Arial" w:cs="Arial"/>
         </w:rPr>
       </w:pPr>
-      <w:bookmarkStart w:id="40" w:name="_Toc419872263"/>
+      <w:bookmarkStart w:id="39" w:name="_Toc419872263"/>
       <w:r>
         <w:rPr>
           <w:rFonts w:ascii="Arial" w:hAnsi="Arial" w:cs="Arial"/>
@@ -21503,7 +21803,7 @@
         </w:rPr>
         <w:t>dulo</w:t>
       </w:r>
-      <w:bookmarkEnd w:id="40"/>
+      <w:bookmarkEnd w:id="39"/>
     </w:p>
     <w:p>
       <w:pPr>
@@ -21610,14 +21910,14 @@
         </w:rPr>
         <w:t xml:space="preserve"> </w:t>
       </w:r>
-      <w:bookmarkStart w:id="41" w:name="_Toc419872264"/>
+      <w:bookmarkStart w:id="40" w:name="_Toc419872264"/>
       <w:r>
         <w:rPr>
           <w:rFonts w:ascii="Arial" w:hAnsi="Arial" w:cs="Arial"/>
         </w:rPr>
         <w:t>Criar listas de apoio</w:t>
       </w:r>
-      <w:bookmarkEnd w:id="41"/>
+      <w:bookmarkEnd w:id="40"/>
     </w:p>
     <w:p>
       <w:pPr>
@@ -21671,7 +21971,7 @@
           <w:i w:val="0"/>
         </w:rPr>
       </w:pPr>
-      <w:bookmarkStart w:id="42" w:name="_Toc419872290"/>
+      <w:bookmarkStart w:id="41" w:name="_Toc419872290"/>
       <w:r>
         <w:rPr>
           <w:rFonts w:ascii="Arial" w:hAnsi="Arial" w:cs="Arial"/>
@@ -21722,7 +22022,7 @@
         </w:rPr>
         <w:t>: Lista de apoio</w:t>
       </w:r>
-      <w:bookmarkEnd w:id="42"/>
+      <w:bookmarkEnd w:id="41"/>
     </w:p>
     <w:p>
       <w:pPr>
@@ -21866,7 +22166,7 @@
           <w:i w:val="0"/>
         </w:rPr>
       </w:pPr>
-      <w:bookmarkStart w:id="43" w:name="_Toc419872291"/>
+      <w:bookmarkStart w:id="42" w:name="_Toc419872291"/>
       <w:r>
         <w:rPr>
           <w:rFonts w:ascii="Arial" w:hAnsi="Arial" w:cs="Arial"/>
@@ -21930,25 +22230,16 @@
           <w:rFonts w:ascii="Arial" w:hAnsi="Arial" w:cs="Arial"/>
           <w:i w:val="0"/>
         </w:rPr>
-        <w:t xml:space="preserve">ista </w:t>
-      </w:r>
-      <w:proofErr w:type="gramStart"/>
+        <w:t>ista subdivi</w:t>
+      </w:r>
       <w:r>
         <w:rPr>
           <w:rFonts w:ascii="Arial" w:hAnsi="Arial" w:cs="Arial"/>
           <w:i w:val="0"/>
         </w:rPr>
-        <w:t>sub divi</w:t>
-      </w:r>
-      <w:r>
-        <w:rPr>
-          <w:rFonts w:ascii="Arial" w:hAnsi="Arial" w:cs="Arial"/>
-          <w:i w:val="0"/>
-        </w:rPr>
         <w:t>dida</w:t>
       </w:r>
-      <w:bookmarkEnd w:id="43"/>
-      <w:proofErr w:type="gramEnd"/>
+      <w:bookmarkEnd w:id="42"/>
     </w:p>
     <w:p>
       <w:pPr>
@@ -22104,7 +22395,7 @@
         </w:rPr>
         <w:t xml:space="preserve"> </w:t>
       </w:r>
-      <w:bookmarkStart w:id="44" w:name="_Toc419872265"/>
+      <w:bookmarkStart w:id="43" w:name="_Toc419872265"/>
       <w:r>
         <w:rPr>
           <w:rFonts w:ascii="Arial" w:hAnsi="Arial" w:cs="Arial"/>
@@ -22123,7 +22414,7 @@
         </w:rPr>
         <w:t>: Teste falha (vermelho)</w:t>
       </w:r>
-      <w:bookmarkEnd w:id="44"/>
+      <w:bookmarkEnd w:id="43"/>
       <w:r>
         <w:rPr>
           <w:rFonts w:ascii="Arial" w:hAnsi="Arial" w:cs="Arial"/>
@@ -22296,7 +22587,7 @@
           <w:i w:val="0"/>
         </w:rPr>
       </w:pPr>
-      <w:bookmarkStart w:id="45" w:name="_Toc419872292"/>
+      <w:bookmarkStart w:id="44" w:name="_Toc419872292"/>
       <w:r>
         <w:rPr>
           <w:rFonts w:ascii="Arial" w:hAnsi="Arial" w:cs="Arial"/>
@@ -22361,7 +22652,7 @@
         </w:rPr>
         <w:t>do Ciclo de TDD.</w:t>
       </w:r>
-      <w:bookmarkEnd w:id="45"/>
+      <w:bookmarkEnd w:id="44"/>
     </w:p>
     <w:p>
       <w:pPr>
@@ -22516,7 +22807,7 @@
           <w:i w:val="0"/>
         </w:rPr>
       </w:pPr>
-      <w:bookmarkStart w:id="46" w:name="_Toc419872293"/>
+      <w:bookmarkStart w:id="45" w:name="_Toc419872293"/>
       <w:r>
         <w:rPr>
           <w:rFonts w:ascii="Arial" w:hAnsi="Arial" w:cs="Arial"/>
@@ -22568,7 +22859,7 @@
         </w:rPr>
         <w:t>: Erro de compilação</w:t>
       </w:r>
-      <w:bookmarkEnd w:id="46"/>
+      <w:bookmarkEnd w:id="45"/>
     </w:p>
     <w:p>
       <w:pPr>
@@ -22814,7 +23105,7 @@
           <w:i w:val="0"/>
         </w:rPr>
       </w:pPr>
-      <w:bookmarkStart w:id="47" w:name="_Toc419872294"/>
+      <w:bookmarkStart w:id="46" w:name="_Toc419872294"/>
       <w:r>
         <w:rPr>
           <w:rFonts w:ascii="Arial" w:hAnsi="Arial" w:cs="Arial"/>
@@ -22881,7 +23172,7 @@
         </w:rPr>
         <w:t>com retorno nullo</w:t>
       </w:r>
-      <w:bookmarkEnd w:id="47"/>
+      <w:bookmarkEnd w:id="46"/>
     </w:p>
     <w:p>
       <w:pPr>
@@ -23038,7 +23329,7 @@
           <w:i w:val="0"/>
         </w:rPr>
       </w:pPr>
-      <w:bookmarkStart w:id="48" w:name="_Toc419872295"/>
+      <w:bookmarkStart w:id="47" w:name="_Toc419872295"/>
       <w:r>
         <w:rPr>
           <w:rFonts w:ascii="Arial" w:hAnsi="Arial" w:cs="Arial"/>
@@ -23090,7 +23381,7 @@
         </w:rPr>
         <w:t>: IDE compilando a classe corretamente</w:t>
       </w:r>
-      <w:bookmarkEnd w:id="48"/>
+      <w:bookmarkEnd w:id="47"/>
     </w:p>
     <w:p>
       <w:pPr>
@@ -23326,7 +23617,7 @@
           <w:i w:val="0"/>
         </w:rPr>
       </w:pPr>
-      <w:bookmarkStart w:id="49" w:name="_Toc419872296"/>
+      <w:bookmarkStart w:id="48" w:name="_Toc419872296"/>
       <w:r>
         <w:rPr>
           <w:rFonts w:ascii="Arial" w:hAnsi="Arial" w:cs="Arial"/>
@@ -23378,7 +23669,7 @@
         </w:rPr>
         <w:t>: Erro de asserção</w:t>
       </w:r>
-      <w:bookmarkEnd w:id="49"/>
+      <w:bookmarkEnd w:id="48"/>
     </w:p>
     <w:p>
       <w:pPr>
@@ -23474,14 +23765,26 @@
         </w:rPr>
         <w:t xml:space="preserve"> </w:t>
       </w:r>
-      <w:bookmarkStart w:id="50" w:name="_Toc419872266"/>
-      <w:r>
-        <w:rPr>
-          <w:rFonts w:ascii="Arial" w:hAnsi="Arial" w:cs="Arial"/>
-        </w:rPr>
-        <w:t>Passo 2: teste passa (verde)</w:t>
-      </w:r>
-      <w:bookmarkEnd w:id="50"/>
+      <w:bookmarkStart w:id="49" w:name="_Toc419872266"/>
+      <w:r>
+        <w:rPr>
+          <w:rFonts w:ascii="Arial" w:hAnsi="Arial" w:cs="Arial"/>
+        </w:rPr>
+        <w:t>Passo 2</w:t>
+      </w:r>
+      <w:r>
+        <w:rPr>
+          <w:rFonts w:ascii="Arial" w:hAnsi="Arial" w:cs="Arial"/>
+        </w:rPr>
+        <w:t>: T</w:t>
+      </w:r>
+      <w:r>
+        <w:rPr>
+          <w:rFonts w:ascii="Arial" w:hAnsi="Arial" w:cs="Arial"/>
+        </w:rPr>
+        <w:t>este passa (verde)</w:t>
+      </w:r>
+      <w:bookmarkEnd w:id="49"/>
     </w:p>
     <w:p>
       <w:pPr>
@@ -23563,7 +23866,7 @@
           <w:i w:val="0"/>
         </w:rPr>
       </w:pPr>
-      <w:bookmarkStart w:id="51" w:name="_Toc419872297"/>
+      <w:bookmarkStart w:id="50" w:name="_Toc419872297"/>
       <w:r>
         <w:rPr>
           <w:rFonts w:ascii="Arial" w:hAnsi="Arial" w:cs="Arial"/>
@@ -23614,9 +23917,24 @@
           <w:i w:val="0"/>
           <w:noProof/>
         </w:rPr>
-        <w:t>: Método stub com retorno da String esperada</w:t>
-      </w:r>
-      <w:bookmarkEnd w:id="51"/>
+        <w:t xml:space="preserve">: Método </w:t>
+      </w:r>
+      <w:r>
+        <w:rPr>
+          <w:rFonts w:ascii="Arial" w:hAnsi="Arial" w:cs="Arial"/>
+          <w:noProof/>
+        </w:rPr>
+        <w:t>stub</w:t>
+      </w:r>
+      <w:r>
+        <w:rPr>
+          <w:rFonts w:ascii="Arial" w:hAnsi="Arial" w:cs="Arial"/>
+          <w:i w:val="0"/>
+          <w:noProof/>
+        </w:rPr>
+        <w:t xml:space="preserve"> com retorno da String esperada</w:t>
+      </w:r>
+      <w:bookmarkEnd w:id="50"/>
     </w:p>
     <w:p>
       <w:pPr>
@@ -23732,7 +24050,7 @@
           <w:i w:val="0"/>
         </w:rPr>
       </w:pPr>
-      <w:bookmarkStart w:id="52" w:name="_Toc419872298"/>
+      <w:bookmarkStart w:id="51" w:name="_Toc419872298"/>
       <w:r>
         <w:rPr>
           <w:rFonts w:ascii="Arial" w:hAnsi="Arial" w:cs="Arial"/>
@@ -23784,7 +24102,7 @@
         </w:rPr>
         <w:t>: Teste passa</w:t>
       </w:r>
-      <w:bookmarkEnd w:id="52"/>
+      <w:bookmarkEnd w:id="51"/>
       <w:r>
         <w:rPr>
           <w:rFonts w:ascii="Arial" w:hAnsi="Arial" w:cs="Arial"/>
@@ -24078,7 +24396,7 @@
           <w:i w:val="0"/>
         </w:rPr>
       </w:pPr>
-      <w:bookmarkStart w:id="53" w:name="_Toc419872299"/>
+      <w:bookmarkStart w:id="52" w:name="_Toc419872299"/>
       <w:r>
         <w:rPr>
           <w:rFonts w:ascii="Arial" w:hAnsi="Arial" w:cs="Arial"/>
@@ -24131,7 +24449,7 @@
         </w:rPr>
         <w:t>: Novo teste</w:t>
       </w:r>
-      <w:bookmarkEnd w:id="53"/>
+      <w:bookmarkEnd w:id="52"/>
     </w:p>
     <w:p>
       <w:pPr>
@@ -24297,7 +24615,7 @@
           <w:i w:val="0"/>
         </w:rPr>
       </w:pPr>
-      <w:bookmarkStart w:id="54" w:name="_Toc419872300"/>
+      <w:bookmarkStart w:id="53" w:name="_Toc419872300"/>
       <w:r>
         <w:rPr>
           <w:rFonts w:ascii="Arial" w:hAnsi="Arial" w:cs="Arial"/>
@@ -24349,7 +24667,7 @@
         </w:rPr>
         <w:t>: Erro de asserção</w:t>
       </w:r>
-      <w:bookmarkEnd w:id="54"/>
+      <w:bookmarkEnd w:id="53"/>
       <w:r>
         <w:rPr>
           <w:rFonts w:ascii="Arial" w:hAnsi="Arial" w:cs="Arial"/>
@@ -24507,7 +24825,7 @@
           <w:i w:val="0"/>
         </w:rPr>
       </w:pPr>
-      <w:bookmarkStart w:id="55" w:name="_Toc419872301"/>
+      <w:bookmarkStart w:id="54" w:name="_Toc419872301"/>
       <w:r>
         <w:rPr>
           <w:rFonts w:ascii="Arial" w:hAnsi="Arial" w:cs="Arial"/>
@@ -24584,7 +24902,7 @@
         </w:rPr>
         <w:t>digo funcional</w:t>
       </w:r>
-      <w:bookmarkEnd w:id="55"/>
+      <w:bookmarkEnd w:id="54"/>
     </w:p>
     <w:p>
       <w:pPr>
@@ -24693,7 +25011,7 @@
           <w:i w:val="0"/>
         </w:rPr>
       </w:pPr>
-      <w:bookmarkStart w:id="56" w:name="_Toc419872302"/>
+      <w:bookmarkStart w:id="55" w:name="_Toc419872302"/>
       <w:r>
         <w:rPr>
           <w:rFonts w:ascii="Arial" w:hAnsi="Arial" w:cs="Arial"/>
@@ -24753,7 +25071,7 @@
         </w:rPr>
         <w:t xml:space="preserve"> Passam todos os testes</w:t>
       </w:r>
-      <w:bookmarkEnd w:id="56"/>
+      <w:bookmarkEnd w:id="55"/>
     </w:p>
     <w:p>
       <w:pPr>
@@ -25120,14 +25438,26 @@
         <w:rPr>
           <w:rFonts w:ascii="Arial" w:hAnsi="Arial" w:cs="Arial"/>
         </w:rPr>
-        <w:t>String</w:t>
+        <w:t>Str</w:t>
+      </w:r>
+      <w:r>
+        <w:rPr>
+          <w:rFonts w:ascii="Arial" w:hAnsi="Arial" w:cs="Arial"/>
+        </w:rPr>
+        <w:t>ing</w:t>
       </w:r>
       <w:proofErr w:type="spellEnd"/>
       <w:r>
         <w:rPr>
           <w:rFonts w:ascii="Arial" w:hAnsi="Arial" w:cs="Arial"/>
         </w:rPr>
-        <w:t xml:space="preserve"> contida no núcleo da linguajem Java.</w:t>
+        <w:t xml:space="preserve"> contida no núcleo da linguag</w:t>
+      </w:r>
+      <w:r>
+        <w:rPr>
+          <w:rFonts w:ascii="Arial" w:hAnsi="Arial" w:cs="Arial"/>
+        </w:rPr>
+        <w:t>em Java.</w:t>
       </w:r>
     </w:p>
     <w:p>
@@ -25218,7 +25548,7 @@
           <w:rFonts w:ascii="Arial" w:hAnsi="Arial" w:cs="Arial"/>
         </w:rPr>
       </w:pPr>
-      <w:bookmarkStart w:id="57" w:name="_Toc419872303"/>
+      <w:bookmarkStart w:id="56" w:name="_Toc419872303"/>
       <w:r>
         <w:rPr>
           <w:rFonts w:ascii="Arial" w:hAnsi="Arial" w:cs="Arial"/>
@@ -25274,7 +25604,7 @@
         </w:rPr>
         <w:t>HTML</w:t>
       </w:r>
-      <w:bookmarkEnd w:id="57"/>
+      <w:bookmarkEnd w:id="56"/>
     </w:p>
     <w:p>
       <w:pPr>
@@ -25419,7 +25749,7 @@
           <w:rFonts w:ascii="Arial" w:hAnsi="Arial" w:cs="Arial"/>
         </w:rPr>
       </w:pPr>
-      <w:bookmarkStart w:id="58" w:name="_Toc419872304"/>
+      <w:bookmarkStart w:id="57" w:name="_Toc419872304"/>
       <w:r>
         <w:rPr>
           <w:rFonts w:ascii="Arial" w:hAnsi="Arial" w:cs="Arial"/>
@@ -25463,7 +25793,7 @@
         </w:rPr>
         <w:t>: Refatoração dos testes</w:t>
       </w:r>
-      <w:bookmarkEnd w:id="58"/>
+      <w:bookmarkEnd w:id="57"/>
     </w:p>
     <w:p>
       <w:pPr>
@@ -25692,7 +26022,7 @@
           <w:rFonts w:ascii="Arial" w:hAnsi="Arial" w:cs="Arial"/>
         </w:rPr>
       </w:pPr>
-      <w:bookmarkStart w:id="59" w:name="_Toc419872305"/>
+      <w:bookmarkStart w:id="58" w:name="_Toc419872305"/>
       <w:r>
         <w:rPr>
           <w:rFonts w:ascii="Arial" w:hAnsi="Arial" w:cs="Arial"/>
@@ -25736,7 +26066,7 @@
         </w:rPr>
         <w:t>: Execução de todos os testes do sistema</w:t>
       </w:r>
-      <w:bookmarkEnd w:id="59"/>
+      <w:bookmarkEnd w:id="58"/>
     </w:p>
     <w:p>
       <w:pPr>
@@ -26041,14 +26371,14 @@
           <w:sz w:val="22"/>
         </w:rPr>
       </w:pPr>
-      <w:bookmarkStart w:id="60" w:name="_Toc419872267"/>
+      <w:bookmarkStart w:id="59" w:name="_Toc419872267"/>
       <w:r>
         <w:rPr>
           <w:rFonts w:ascii="Arial" w:hAnsi="Arial" w:cs="Arial"/>
         </w:rPr>
         <w:t>Diagrama de classes</w:t>
       </w:r>
-      <w:bookmarkEnd w:id="60"/>
+      <w:bookmarkEnd w:id="59"/>
     </w:p>
     <w:p>
       <w:pPr>
@@ -26214,7 +26544,7 @@
           <w:i w:val="0"/>
         </w:rPr>
       </w:pPr>
-      <w:bookmarkStart w:id="61" w:name="_Toc419872306"/>
+      <w:bookmarkStart w:id="60" w:name="_Toc419872306"/>
       <w:r>
         <w:rPr>
           <w:rFonts w:ascii="Arial" w:hAnsi="Arial" w:cs="Arial"/>
@@ -26266,7 +26596,7 @@
         </w:rPr>
         <w:t>: Diagrama de classes.</w:t>
       </w:r>
-      <w:bookmarkEnd w:id="61"/>
+      <w:bookmarkEnd w:id="60"/>
     </w:p>
     <w:p>
       <w:pPr>
@@ -26402,12 +26732,20 @@
         <w:rPr>
           <w:rFonts w:ascii="Arial" w:hAnsi="Arial" w:cs="Arial"/>
         </w:rPr>
-        <w:t xml:space="preserve"> inclusão de um Design </w:t>
+        <w:t xml:space="preserve"> inclusão de um </w:t>
+      </w:r>
+      <w:r>
+        <w:rPr>
+          <w:rFonts w:ascii="Arial" w:hAnsi="Arial" w:cs="Arial"/>
+          <w:i/>
+        </w:rPr>
+        <w:t xml:space="preserve">Design </w:t>
       </w:r>
       <w:proofErr w:type="spellStart"/>
       <w:r>
         <w:rPr>
           <w:rFonts w:ascii="Arial" w:hAnsi="Arial" w:cs="Arial"/>
+          <w:i/>
         </w:rPr>
         <w:t>Pattern</w:t>
       </w:r>
@@ -26474,18 +26812,27 @@
         <w:rPr>
           <w:rFonts w:ascii="Arial" w:hAnsi="Arial" w:cs="Arial"/>
         </w:rPr>
-        <w:t xml:space="preserve">Com o design </w:t>
+        <w:t xml:space="preserve">Com o </w:t>
+      </w:r>
+      <w:r>
+        <w:rPr>
+          <w:rFonts w:ascii="Arial" w:hAnsi="Arial" w:cs="Arial"/>
+          <w:i/>
+        </w:rPr>
+        <w:t xml:space="preserve">design </w:t>
       </w:r>
       <w:proofErr w:type="spellStart"/>
       <w:r>
         <w:rPr>
           <w:rFonts w:ascii="Arial" w:hAnsi="Arial" w:cs="Arial"/>
+          <w:i/>
         </w:rPr>
         <w:t>p</w:t>
       </w:r>
       <w:r>
         <w:rPr>
           <w:rFonts w:ascii="Arial" w:hAnsi="Arial" w:cs="Arial"/>
+          <w:i/>
         </w:rPr>
         <w:t>attern</w:t>
       </w:r>
@@ -26637,40 +26984,26 @@
           <w:rFonts w:ascii="Arial" w:hAnsi="Arial" w:cs="Arial"/>
         </w:rPr>
         <w:lastRenderedPageBreak/>
-        <w:t xml:space="preserve">A </w:t>
-      </w:r>
-      <w:proofErr w:type="gramStart"/>
-      <w:r>
-        <w:rPr>
-          <w:rFonts w:ascii="Arial" w:hAnsi="Arial" w:cs="Arial"/>
-        </w:rPr>
-        <w:t>figura</w:t>
-      </w:r>
-      <w:proofErr w:type="gramEnd"/>
-      <w:r>
-        <w:rPr>
-          <w:rFonts w:ascii="Arial" w:hAnsi="Arial" w:cs="Arial"/>
-        </w:rPr>
-        <w:t xml:space="preserve"> </w:t>
+        <w:t>A</w:t>
+      </w:r>
+      <w:r>
+        <w:rPr>
+          <w:rFonts w:ascii="Arial" w:hAnsi="Arial" w:cs="Arial"/>
+        </w:rPr>
+        <w:t xml:space="preserve"> figura 32 mostra o diagrama do </w:t>
+      </w:r>
+      <w:r>
+        <w:rPr>
+          <w:rFonts w:ascii="Arial" w:hAnsi="Arial" w:cs="Arial"/>
+          <w:i/>
+        </w:rPr>
+        <w:t xml:space="preserve">Design </w:t>
       </w:r>
       <w:proofErr w:type="spellStart"/>
       <w:r>
         <w:rPr>
           <w:rFonts w:ascii="Arial" w:hAnsi="Arial" w:cs="Arial"/>
-        </w:rPr>
-        <w:t>figura</w:t>
-      </w:r>
-      <w:proofErr w:type="spellEnd"/>
-      <w:r>
-        <w:rPr>
-          <w:rFonts w:ascii="Arial" w:hAnsi="Arial" w:cs="Arial"/>
-        </w:rPr>
-        <w:t xml:space="preserve"> 32 mostra o diagrama do Design </w:t>
-      </w:r>
-      <w:proofErr w:type="spellStart"/>
-      <w:r>
-        <w:rPr>
-          <w:rFonts w:ascii="Arial" w:hAnsi="Arial" w:cs="Arial"/>
+          <w:i/>
         </w:rPr>
         <w:t>Patter</w:t>
       </w:r>
@@ -26715,7 +27048,7 @@
           <w:rFonts w:ascii="Arial" w:hAnsi="Arial" w:cs="Arial"/>
         </w:rPr>
       </w:pPr>
-      <w:bookmarkStart w:id="62" w:name="_Toc419872307"/>
+      <w:bookmarkStart w:id="61" w:name="_Toc419872307"/>
       <w:r>
         <w:rPr>
           <w:rFonts w:ascii="Arial" w:hAnsi="Arial" w:cs="Arial"/>
@@ -26780,7 +27113,7 @@
         </w:rPr>
         <w:t>Responsibility</w:t>
       </w:r>
-      <w:bookmarkEnd w:id="62"/>
+      <w:bookmarkEnd w:id="61"/>
       <w:proofErr w:type="spellEnd"/>
     </w:p>
     <w:p>
@@ -26876,7 +27209,7 @@
           <w:sz w:val="22"/>
         </w:rPr>
       </w:pPr>
-      <w:bookmarkStart w:id="63" w:name="_Toc419872268"/>
+      <w:bookmarkStart w:id="62" w:name="_Toc419872268"/>
       <w:r>
         <w:rPr>
           <w:rFonts w:ascii="Arial" w:hAnsi="Arial" w:cs="Arial"/>
@@ -26896,7 +27229,7 @@
         </w:rPr>
         <w:t>SonarQube</w:t>
       </w:r>
-      <w:bookmarkEnd w:id="63"/>
+      <w:bookmarkEnd w:id="62"/>
       <w:proofErr w:type="spellEnd"/>
     </w:p>
     <w:p>
@@ -27041,7 +27374,7 @@
           <w:i w:val="0"/>
         </w:rPr>
       </w:pPr>
-      <w:bookmarkStart w:id="64" w:name="_Toc419872308"/>
+      <w:bookmarkStart w:id="63" w:name="_Toc419872308"/>
       <w:r>
         <w:rPr>
           <w:rFonts w:ascii="Arial" w:hAnsi="Arial" w:cs="Arial"/>
@@ -27117,7 +27450,7 @@
         </w:rPr>
         <w:t>SonarQube</w:t>
       </w:r>
-      <w:bookmarkEnd w:id="64"/>
+      <w:bookmarkEnd w:id="63"/>
       <w:proofErr w:type="spellEnd"/>
     </w:p>
     <w:p>
@@ -27327,7 +27660,7 @@
         </w:rPr>
         <w:t xml:space="preserve"> </w:t>
       </w:r>
-      <w:bookmarkStart w:id="65" w:name="_Toc419872269"/>
+      <w:bookmarkStart w:id="64" w:name="_Toc419872269"/>
       <w:r>
         <w:rPr>
           <w:rFonts w:ascii="Arial" w:hAnsi="Arial" w:cs="Arial"/>
@@ -27346,7 +27679,7 @@
         </w:rPr>
         <w:t>C)</w:t>
       </w:r>
-      <w:bookmarkEnd w:id="65"/>
+      <w:bookmarkEnd w:id="64"/>
     </w:p>
     <w:p>
       <w:pPr>
@@ -27450,7 +27783,7 @@
           <w:i w:val="0"/>
         </w:rPr>
       </w:pPr>
-      <w:bookmarkStart w:id="66" w:name="_Toc419872309"/>
+      <w:bookmarkStart w:id="65" w:name="_Toc419872309"/>
       <w:r>
         <w:rPr>
           <w:rFonts w:ascii="Arial" w:hAnsi="Arial" w:cs="Arial"/>
@@ -27502,7 +27835,7 @@
         </w:rPr>
         <w:t>: Linhas de código do projeto</w:t>
       </w:r>
-      <w:bookmarkEnd w:id="66"/>
+      <w:bookmarkEnd w:id="65"/>
     </w:p>
     <w:p>
       <w:pPr>
@@ -27841,7 +28174,6 @@
         </w:rPr>
         <w:t xml:space="preserve"> </w:t>
       </w:r>
-      <w:proofErr w:type="gramStart"/>
       <w:r>
         <w:rPr>
           <w:rFonts w:ascii="Arial" w:hAnsi="Arial" w:cs="Arial"/>
@@ -27854,7 +28186,12 @@
         </w:rPr>
         <w:t>s linhas de código de testes não entra</w:t>
       </w:r>
-      <w:proofErr w:type="gramEnd"/>
+      <w:r>
+        <w:rPr>
+          <w:rFonts w:ascii="Arial" w:hAnsi="Arial" w:cs="Arial"/>
+        </w:rPr>
+        <w:t>m</w:t>
+      </w:r>
       <w:r>
         <w:rPr>
           <w:rFonts w:ascii="Arial" w:hAnsi="Arial" w:cs="Arial"/>
@@ -27877,7 +28214,7 @@
           <w:rFonts w:ascii="Arial" w:hAnsi="Arial" w:cs="Arial"/>
         </w:rPr>
       </w:pPr>
-      <w:bookmarkStart w:id="67" w:name="_Toc419872270"/>
+      <w:bookmarkStart w:id="66" w:name="_Toc419872270"/>
       <w:r>
         <w:rPr>
           <w:rFonts w:ascii="Arial" w:hAnsi="Arial" w:cs="Arial"/>
@@ -27888,18 +28225,21 @@
       <w:r>
         <w:rPr>
           <w:rFonts w:ascii="Arial" w:hAnsi="Arial" w:cs="Arial"/>
+          <w:i/>
         </w:rPr>
         <w:t>Tec</w:t>
       </w:r>
       <w:r>
         <w:rPr>
           <w:rFonts w:ascii="Arial" w:hAnsi="Arial" w:cs="Arial"/>
+          <w:i/>
         </w:rPr>
         <w:t>h</w:t>
       </w:r>
       <w:r>
         <w:rPr>
           <w:rFonts w:ascii="Arial" w:hAnsi="Arial" w:cs="Arial"/>
+          <w:i/>
         </w:rPr>
         <w:t>nical</w:t>
       </w:r>
@@ -27907,6 +28247,7 @@
       <w:r>
         <w:rPr>
           <w:rFonts w:ascii="Arial" w:hAnsi="Arial" w:cs="Arial"/>
+          <w:i/>
         </w:rPr>
         <w:t xml:space="preserve"> </w:t>
       </w:r>
@@ -27914,6 +28255,7 @@
       <w:r>
         <w:rPr>
           <w:rFonts w:ascii="Arial" w:hAnsi="Arial" w:cs="Arial"/>
+          <w:i/>
         </w:rPr>
         <w:t>Debt</w:t>
       </w:r>
@@ -27924,7 +28266,7 @@
         </w:rPr>
         <w:t>)</w:t>
       </w:r>
-      <w:bookmarkEnd w:id="67"/>
+      <w:bookmarkEnd w:id="66"/>
     </w:p>
     <w:p>
       <w:pPr>
@@ -28173,7 +28515,7 @@
           <w:i w:val="0"/>
         </w:rPr>
       </w:pPr>
-      <w:bookmarkStart w:id="68" w:name="_Toc419872310"/>
+      <w:bookmarkStart w:id="67" w:name="_Toc419872310"/>
       <w:r>
         <w:rPr>
           <w:rFonts w:ascii="Arial" w:hAnsi="Arial" w:cs="Arial"/>
@@ -28239,7 +28581,7 @@
         </w:rPr>
         <w:t xml:space="preserve"> do projeto</w:t>
       </w:r>
-      <w:bookmarkEnd w:id="68"/>
+      <w:bookmarkEnd w:id="67"/>
     </w:p>
     <w:p>
       <w:pPr>
@@ -29002,7 +29344,7 @@
           <w:i w:val="0"/>
         </w:rPr>
       </w:pPr>
-      <w:bookmarkStart w:id="69" w:name="_Toc419872311"/>
+      <w:bookmarkStart w:id="68" w:name="_Toc419872311"/>
       <w:r>
         <w:rPr>
           <w:rFonts w:ascii="Arial" w:hAnsi="Arial" w:cs="Arial"/>
@@ -29078,7 +29420,7 @@
         </w:rPr>
         <w:t>.</w:t>
       </w:r>
-      <w:bookmarkEnd w:id="69"/>
+      <w:bookmarkEnd w:id="68"/>
       <w:r>
         <w:rPr>
           <w:rFonts w:ascii="Arial" w:hAnsi="Arial" w:cs="Arial"/>
@@ -29178,14 +29520,14 @@
           <w:rFonts w:ascii="Arial" w:hAnsi="Arial" w:cs="Arial"/>
         </w:rPr>
       </w:pPr>
-      <w:bookmarkStart w:id="70" w:name="_Toc419872271"/>
+      <w:bookmarkStart w:id="69" w:name="_Toc419872271"/>
       <w:r>
         <w:rPr>
           <w:rFonts w:ascii="Arial" w:hAnsi="Arial" w:cs="Arial"/>
         </w:rPr>
         <w:t>Duplicação de Código</w:t>
       </w:r>
-      <w:bookmarkEnd w:id="70"/>
+      <w:bookmarkEnd w:id="69"/>
     </w:p>
     <w:p>
       <w:pPr>
@@ -29277,7 +29619,7 @@
           <w:i w:val="0"/>
         </w:rPr>
       </w:pPr>
-      <w:bookmarkStart w:id="71" w:name="_Toc419872312"/>
+      <w:bookmarkStart w:id="70" w:name="_Toc419872312"/>
       <w:r>
         <w:rPr>
           <w:rFonts w:ascii="Arial" w:hAnsi="Arial" w:cs="Arial"/>
@@ -29328,7 +29670,7 @@
         </w:rPr>
         <w:t>: Duplicidade de código no projeto</w:t>
       </w:r>
-      <w:bookmarkEnd w:id="71"/>
+      <w:bookmarkEnd w:id="70"/>
     </w:p>
     <w:p>
       <w:pPr>
@@ -29475,7 +29817,7 @@
           <w:rFonts w:ascii="Arial" w:hAnsi="Arial" w:cs="Arial"/>
         </w:rPr>
       </w:pPr>
-      <w:bookmarkStart w:id="72" w:name="_Toc419872272"/>
+      <w:bookmarkStart w:id="71" w:name="_Toc419872272"/>
       <w:r>
         <w:rPr>
           <w:rFonts w:ascii="Arial" w:hAnsi="Arial" w:cs="Arial"/>
@@ -29483,7 +29825,7 @@
         <w:lastRenderedPageBreak/>
         <w:t>Cobertura</w:t>
       </w:r>
-      <w:bookmarkEnd w:id="72"/>
+      <w:bookmarkEnd w:id="71"/>
     </w:p>
     <w:p>
       <w:pPr>
@@ -29688,6 +30030,7 @@
       <w:r>
         <w:rPr>
           <w:rFonts w:ascii="Arial" w:hAnsi="Arial" w:cs="Arial"/>
+          <w:i/>
         </w:rPr>
         <w:t>Condition</w:t>
       </w:r>
@@ -29695,6 +30038,7 @@
       <w:r>
         <w:rPr>
           <w:rFonts w:ascii="Arial" w:hAnsi="Arial" w:cs="Arial"/>
+          <w:i/>
         </w:rPr>
         <w:t xml:space="preserve"> </w:t>
       </w:r>
@@ -29702,6 +30046,7 @@
       <w:r>
         <w:rPr>
           <w:rFonts w:ascii="Arial" w:hAnsi="Arial" w:cs="Arial"/>
+          <w:i/>
         </w:rPr>
         <w:t>Coverage</w:t>
       </w:r>
@@ -29764,6 +30109,7 @@
       <w:r>
         <w:rPr>
           <w:rFonts w:ascii="Arial" w:hAnsi="Arial" w:cs="Arial"/>
+          <w:i/>
         </w:rPr>
         <w:t>Condition</w:t>
       </w:r>
@@ -29771,6 +30117,7 @@
       <w:r>
         <w:rPr>
           <w:rFonts w:ascii="Arial" w:hAnsi="Arial" w:cs="Arial"/>
+          <w:i/>
         </w:rPr>
         <w:t xml:space="preserve"> </w:t>
       </w:r>
@@ -29778,6 +30125,7 @@
       <w:r>
         <w:rPr>
           <w:rFonts w:ascii="Arial" w:hAnsi="Arial" w:cs="Arial"/>
+          <w:i/>
         </w:rPr>
         <w:t>Coverage</w:t>
       </w:r>
@@ -29966,7 +30314,7 @@
           <w:i w:val="0"/>
         </w:rPr>
       </w:pPr>
-      <w:bookmarkStart w:id="73" w:name="_Toc419872313"/>
+      <w:bookmarkStart w:id="72" w:name="_Toc419872313"/>
       <w:r>
         <w:rPr>
           <w:rFonts w:ascii="Arial" w:hAnsi="Arial" w:cs="Arial"/>
@@ -30035,7 +30383,7 @@
         </w:rPr>
         <w:t xml:space="preserve"> de testes</w:t>
       </w:r>
-      <w:bookmarkEnd w:id="73"/>
+      <w:bookmarkEnd w:id="72"/>
     </w:p>
     <w:p>
       <w:pPr>
@@ -30234,7 +30582,7 @@
           <w:i w:val="0"/>
         </w:rPr>
       </w:pPr>
-      <w:bookmarkStart w:id="74" w:name="_Toc419872314"/>
+      <w:bookmarkStart w:id="73" w:name="_Toc419872314"/>
       <w:r>
         <w:rPr>
           <w:rFonts w:ascii="Arial" w:hAnsi="Arial" w:cs="Arial"/>
@@ -30303,7 +30651,7 @@
         </w:rPr>
         <w:t>fico de cobertura.</w:t>
       </w:r>
-      <w:bookmarkEnd w:id="74"/>
+      <w:bookmarkEnd w:id="73"/>
     </w:p>
     <w:p>
       <w:pPr>
@@ -30397,14 +30745,14 @@
           <w:sz w:val="22"/>
         </w:rPr>
       </w:pPr>
-      <w:bookmarkStart w:id="75" w:name="_Toc419872273"/>
+      <w:bookmarkStart w:id="74" w:name="_Toc419872273"/>
       <w:r>
         <w:rPr>
           <w:rFonts w:ascii="Arial" w:hAnsi="Arial" w:cs="Arial"/>
         </w:rPr>
         <w:t>Complexidade Ciclomática (CC)</w:t>
       </w:r>
-      <w:bookmarkEnd w:id="75"/>
+      <w:bookmarkEnd w:id="74"/>
     </w:p>
     <w:p>
       <w:pPr>
@@ -30511,7 +30859,7 @@
           <w:i w:val="0"/>
         </w:rPr>
       </w:pPr>
-      <w:bookmarkStart w:id="76" w:name="_Toc419872315"/>
+      <w:bookmarkStart w:id="75" w:name="_Toc419872315"/>
       <w:r>
         <w:rPr>
           <w:rFonts w:ascii="Arial" w:hAnsi="Arial" w:cs="Arial"/>
@@ -30596,7 +30944,7 @@
         </w:rPr>
         <w:t>xidade</w:t>
       </w:r>
-      <w:bookmarkEnd w:id="76"/>
+      <w:bookmarkEnd w:id="75"/>
     </w:p>
     <w:p>
       <w:pPr>
@@ -30858,7 +31206,7 @@
           <w:rFonts w:ascii="Arial" w:hAnsi="Arial" w:cs="Arial"/>
         </w:rPr>
       </w:pPr>
-      <w:bookmarkStart w:id="77" w:name="_Toc419872274"/>
+      <w:bookmarkStart w:id="76" w:name="_Toc419872274"/>
       <w:r>
         <w:rPr>
           <w:rFonts w:ascii="Arial" w:hAnsi="Arial" w:cs="Arial"/>
@@ -30866,7 +31214,7 @@
         <w:lastRenderedPageBreak/>
         <w:t>Considerações Finais</w:t>
       </w:r>
-      <w:bookmarkEnd w:id="77"/>
+      <w:bookmarkEnd w:id="76"/>
     </w:p>
     <w:p>
       <w:pPr>
@@ -31454,12 +31802,14 @@
       <w:r>
         <w:rPr>
           <w:rFonts w:ascii="Arial" w:hAnsi="Arial" w:cs="Arial"/>
+          <w:i/>
         </w:rPr>
         <w:t>framewor</w:t>
       </w:r>
       <w:r>
         <w:rPr>
           <w:rFonts w:ascii="Arial" w:hAnsi="Arial" w:cs="Arial"/>
+          <w:i/>
         </w:rPr>
         <w:t>k</w:t>
       </w:r>
@@ -31481,7 +31831,15 @@
         <w:rPr>
           <w:rFonts w:ascii="Arial" w:hAnsi="Arial" w:cs="Arial"/>
         </w:rPr>
-        <w:t xml:space="preserve"> para facilitar a utilização da técnica de TDD, omitindo a complexidade da utilização d</w:t>
+        <w:t xml:space="preserve"> para facilitar a utilização da técnica de TDD, omitindo a complexidade d</w:t>
+      </w:r>
+      <w:bookmarkStart w:id="77" w:name="_GoBack"/>
+      <w:bookmarkEnd w:id="77"/>
+      <w:r>
+        <w:rPr>
+          <w:rFonts w:ascii="Arial" w:hAnsi="Arial" w:cs="Arial"/>
+        </w:rPr>
+        <w:t>a utilização d</w:t>
       </w:r>
       <w:r>
         <w:rPr>
@@ -31621,6 +31979,7 @@
       <w:r>
         <w:rPr>
           <w:rFonts w:ascii="Arial" w:hAnsi="Arial" w:cs="Arial"/>
+          <w:i/>
         </w:rPr>
         <w:t xml:space="preserve">framework </w:t>
       </w:r>
@@ -32329,6 +32688,7 @@
         <w:jc w:val="both"/>
         <w:rPr>
           <w:rFonts w:ascii="Arial" w:hAnsi="Arial" w:cs="Arial"/>
+          <w:lang w:val="en-US"/>
         </w:rPr>
       </w:pPr>
       <w:r>
@@ -32365,11 +32725,37 @@
         </w:rPr>
         <w:t xml:space="preserve">. Disponível em: &lt; http://refactoring.com/&gt;. </w:t>
       </w:r>
-      <w:r>
-        <w:rPr>
-          <w:rFonts w:ascii="Arial" w:hAnsi="Arial" w:cs="Arial"/>
-        </w:rPr>
-        <w:t>Acesso em: 30 abr. 2015.</w:t>
+      <w:proofErr w:type="spellStart"/>
+      <w:r>
+        <w:rPr>
+          <w:rFonts w:ascii="Arial" w:hAnsi="Arial" w:cs="Arial"/>
+          <w:lang w:val="en-US"/>
+        </w:rPr>
+        <w:t>Acesso</w:t>
+      </w:r>
+      <w:proofErr w:type="spellEnd"/>
+      <w:r>
+        <w:rPr>
+          <w:rFonts w:ascii="Arial" w:hAnsi="Arial" w:cs="Arial"/>
+          <w:lang w:val="en-US"/>
+        </w:rPr>
+        <w:t xml:space="preserve"> </w:t>
+      </w:r>
+      <w:proofErr w:type="spellStart"/>
+      <w:r>
+        <w:rPr>
+          <w:rFonts w:ascii="Arial" w:hAnsi="Arial" w:cs="Arial"/>
+          <w:lang w:val="en-US"/>
+        </w:rPr>
+        <w:t>em</w:t>
+      </w:r>
+      <w:proofErr w:type="spellEnd"/>
+      <w:r>
+        <w:rPr>
+          <w:rFonts w:ascii="Arial" w:hAnsi="Arial" w:cs="Arial"/>
+          <w:lang w:val="en-US"/>
+        </w:rPr>
+        <w:t>: 30 abr. 2015.</w:t>
       </w:r>
     </w:p>
     <w:p>
@@ -32377,6 +32763,7 @@
         <w:jc w:val="both"/>
         <w:rPr>
           <w:rFonts w:ascii="Arial" w:hAnsi="Arial" w:cs="Arial"/>
+          <w:lang w:val="en-US"/>
         </w:rPr>
       </w:pPr>
     </w:p>
@@ -33071,7 +33458,7 @@
       <w:rPr>
         <w:noProof/>
       </w:rPr>
-      <w:t>20</w:t>
+      <w:t>62</w:t>
     </w:r>
     <w:r>
       <w:fldChar w:fldCharType="end"/>
@@ -35084,7 +35471,7 @@
 </file>
 
 <file path=customXml/itemProps1.xml><?xml version="1.0" encoding="utf-8"?>
-<ds:datastoreItem xmlns:ds="http://schemas.openxmlformats.org/officeDocument/2006/customXml" ds:itemID="{BEFFD568-0E78-4633-A9B2-FE29C03F5B8A}">
+<ds:datastoreItem xmlns:ds="http://schemas.openxmlformats.org/officeDocument/2006/customXml" ds:itemID="{4570147D-A03A-46EC-85C1-0291C4A08777}">
   <ds:schemaRefs>
     <ds:schemaRef ds:uri="http://schemas.openxmlformats.org/officeDocument/2006/bibliography"/>
   </ds:schemaRefs>

</xml_diff>